<commit_message>
Document updated. First section finished
</commit_message>
<xml_diff>
--- a/Implementation of a Basic Neural Network in C.docx
+++ b/Implementation of a Basic Neural Network in C.docx
@@ -1,6 +1,6 @@
 
 <file path=word/document.xml><?xml version="1.0" encoding="utf-8"?>
-<w:document xmlns:wpc="http://schemas.microsoft.com/office/word/2010/wordprocessingCanvas" xmlns:mc="http://schemas.openxmlformats.org/markup-compatibility/2006" xmlns:o="urn:schemas-microsoft-com:office:office" xmlns:r="http://schemas.openxmlformats.org/officeDocument/2006/relationships" xmlns:m="http://schemas.openxmlformats.org/officeDocument/2006/math" xmlns:v="urn:schemas-microsoft-com:vml" xmlns:wp14="http://schemas.microsoft.com/office/word/2010/wordprocessingDrawing" xmlns:wp="http://schemas.openxmlformats.org/drawingml/2006/wordprocessingDrawing" xmlns:w10="urn:schemas-microsoft-com:office:word" xmlns:w="http://schemas.openxmlformats.org/wordprocessingml/2006/main" xmlns:w14="http://schemas.microsoft.com/office/word/2010/wordml" xmlns:w15="http://schemas.microsoft.com/office/word/2012/wordml" xmlns:wpg="http://schemas.microsoft.com/office/word/2010/wordprocessingGroup" xmlns:wpi="http://schemas.microsoft.com/office/word/2010/wordprocessingInk" xmlns:wne="http://schemas.microsoft.com/office/word/2006/wordml" xmlns:wps="http://schemas.microsoft.com/office/word/2010/wordprocessingShape" mc:Ignorable="w14 w15 wp14">
+<w:document xmlns:wpc="http://schemas.microsoft.com/office/word/2010/wordprocessingCanvas" xmlns:cx="http://schemas.microsoft.com/office/drawing/2014/chartex" xmlns:cx1="http://schemas.microsoft.com/office/drawing/2015/9/8/chartex" xmlns:cx2="http://schemas.microsoft.com/office/drawing/2015/10/21/chartex" xmlns:cx3="http://schemas.microsoft.com/office/drawing/2016/5/9/chartex" xmlns:cx4="http://schemas.microsoft.com/office/drawing/2016/5/10/chartex" xmlns:cx5="http://schemas.microsoft.com/office/drawing/2016/5/11/chartex" xmlns:cx6="http://schemas.microsoft.com/office/drawing/2016/5/12/chartex" xmlns:cx7="http://schemas.microsoft.com/office/drawing/2016/5/13/chartex" xmlns:cx8="http://schemas.microsoft.com/office/drawing/2016/5/14/chartex" xmlns:mc="http://schemas.openxmlformats.org/markup-compatibility/2006" xmlns:aink="http://schemas.microsoft.com/office/drawing/2016/ink" xmlns:am3d="http://schemas.microsoft.com/office/drawing/2017/model3d" xmlns:o="urn:schemas-microsoft-com:office:office" xmlns:oel="http://schemas.microsoft.com/office/2019/extlst" xmlns:r="http://schemas.openxmlformats.org/officeDocument/2006/relationships" xmlns:m="http://schemas.openxmlformats.org/officeDocument/2006/math" xmlns:v="urn:schemas-microsoft-com:vml" xmlns:wp14="http://schemas.microsoft.com/office/word/2010/wordprocessingDrawing" xmlns:wp="http://schemas.openxmlformats.org/drawingml/2006/wordprocessingDrawing" xmlns:w10="urn:schemas-microsoft-com:office:word" xmlns:w="http://schemas.openxmlformats.org/wordprocessingml/2006/main" xmlns:w14="http://schemas.microsoft.com/office/word/2010/wordml" xmlns:w15="http://schemas.microsoft.com/office/word/2012/wordml" xmlns:w16cex="http://schemas.microsoft.com/office/word/2018/wordml/cex" xmlns:w16cid="http://schemas.microsoft.com/office/word/2016/wordml/cid" xmlns:w16="http://schemas.microsoft.com/office/word/2018/wordml" xmlns:w16du="http://schemas.microsoft.com/office/word/2023/wordml/word16du" xmlns:w16sdtdh="http://schemas.microsoft.com/office/word/2020/wordml/sdtdatahash" xmlns:w16se="http://schemas.microsoft.com/office/word/2015/wordml/symex" xmlns:wpg="http://schemas.microsoft.com/office/word/2010/wordprocessingGroup" xmlns:wpi="http://schemas.microsoft.com/office/word/2010/wordprocessingInk" xmlns:wne="http://schemas.microsoft.com/office/word/2006/wordml" xmlns:wps="http://schemas.microsoft.com/office/word/2010/wordprocessingShape" mc:Ignorable="w14 w15 w16se w16cid w16 w16cex w16sdtdh w16du wp14">
   <w:body>
     <w:p>
       <w:pPr>
@@ -127,36 +127,8 @@
           <w:sz w:val="32"/>
           <w:szCs w:val="44"/>
         </w:rPr>
-        <w:t xml:space="preserve">Mario </w:t>
-      </w:r>
-      <w:proofErr w:type="spellStart"/>
-      <w:r>
-        <w:rPr>
-          <w:rFonts w:cs="Arial"/>
-          <w:sz w:val="32"/>
-          <w:szCs w:val="44"/>
-        </w:rPr>
-        <w:t>Martínez</w:t>
-      </w:r>
-      <w:proofErr w:type="spellEnd"/>
-      <w:r>
-        <w:rPr>
-          <w:rFonts w:cs="Arial"/>
-          <w:sz w:val="32"/>
-          <w:szCs w:val="44"/>
-        </w:rPr>
-        <w:t xml:space="preserve"> </w:t>
-      </w:r>
-      <w:proofErr w:type="spellStart"/>
-      <w:r>
-        <w:rPr>
-          <w:rFonts w:cs="Arial"/>
-          <w:sz w:val="32"/>
-          <w:szCs w:val="44"/>
-        </w:rPr>
-        <w:t>Vitutia</w:t>
-      </w:r>
-      <w:proofErr w:type="spellEnd"/>
+        <w:t>Mario Martínez Vitutia</w:t>
+      </w:r>
     </w:p>
     <w:p>
       <w:pPr>
@@ -254,7 +226,11 @@
     <w:sdt>
       <w:sdtPr>
         <w:rPr>
+          <w:rFonts w:ascii="Arial" w:eastAsiaTheme="minorHAnsi" w:hAnsi="Arial" w:cstheme="minorBidi"/>
           <w:color w:val="auto"/>
+          <w:sz w:val="22"/>
+          <w:szCs w:val="22"/>
+          <w:lang w:eastAsia="en-US"/>
         </w:rPr>
         <w:id w:val="1140932410"/>
         <w:docPartObj>
@@ -264,18 +240,14 @@
       </w:sdtPr>
       <w:sdtEndPr>
         <w:rPr>
-          <w:rFonts w:ascii="Arial" w:eastAsiaTheme="minorHAnsi" w:hAnsi="Arial" w:cstheme="minorBidi"/>
           <w:b/>
           <w:bCs/>
-          <w:sz w:val="22"/>
-          <w:szCs w:val="22"/>
-          <w:lang w:eastAsia="en-US"/>
         </w:rPr>
       </w:sdtEndPr>
       <w:sdtContent>
         <w:p>
           <w:pPr>
-            <w:pStyle w:val="TtulodeTDC"/>
+            <w:pStyle w:val="TtuloTDC"/>
             <w:rPr>
               <w:rStyle w:val="Ttulo1Car"/>
               <w:color w:val="auto"/>
@@ -534,8 +506,6 @@
       <w:r>
         <w:t>This project implements a basic neural network using the C programming language. It is well known that compiled programming languages (such as C, C#, or Rust) are faster than interpreted ones (Python, PHP, JavaScript…), and this speed difference is more noticeable in programs that require significant computational calculations. However, in fields such as Artificial Intelligence, where techniques like machine learning involve complex computational tasks, Python is the most widely used language. This is due to the availability of powerful libraries and frameworks, even though Python itself may not always be the fastest language. Specifically, this project aims to provide a deep understanding of how neural networks work at a lower level, using C as a low-level language to learn the fundamentals of their structure and training process.</w:t>
       </w:r>
-      <w:bookmarkStart w:id="1" w:name="_GoBack"/>
-      <w:bookmarkEnd w:id="1"/>
     </w:p>
     <w:p>
       <w:pPr>
@@ -545,15 +515,84 @@
           <w:numId w:val="3"/>
         </w:numPr>
       </w:pPr>
-      <w:bookmarkStart w:id="2" w:name="_Toc182400103"/>
+      <w:bookmarkStart w:id="1" w:name="_Toc182400103"/>
       <w:r>
         <w:t>Project Objective</w:t>
       </w:r>
-      <w:bookmarkEnd w:id="2"/>
-    </w:p>
-    <w:p>
-      <w:r>
-        <w:t>The goal of this project is to design and implement a basic artificial neural network from scratch. The primary objective is to explore and understand the core concepts of neural networks, in order to reflect on the possibility of programming faster neural networks.</w:t>
+      <w:bookmarkEnd w:id="1"/>
+    </w:p>
+    <w:p>
+      <w:r>
+        <w:t>The goal of this project is to design and implement a basic artificial neural network from scratch</w:t>
+      </w:r>
+      <w:r>
+        <w:t xml:space="preserve"> capable of solving regression problems</w:t>
+      </w:r>
+      <w:r>
+        <w:t>. The primary objective is to explore and understand the core concepts of neural networks, in order to reflect on the possibility of programming faster neural networks.</w:t>
+      </w:r>
+    </w:p>
+    <w:p>
+      <w:pPr>
+        <w:pStyle w:val="Ttulo2"/>
+        <w:numPr>
+          <w:ilvl w:val="1"/>
+          <w:numId w:val="3"/>
+        </w:numPr>
+      </w:pPr>
+      <w:r>
+        <w:t>Context and motivation</w:t>
+      </w:r>
+    </w:p>
+    <w:p>
+      <w:pPr>
+        <w:jc w:val="both"/>
+      </w:pPr>
+      <w:r>
+        <w:t>I have always been interested in understanding how things work, with focus on their internal functioning and structure. Furthermore,</w:t>
+      </w:r>
+      <w:r>
+        <w:t xml:space="preserve"> I have been interested in AI for some time, working on various technical projects, with the intention of specializing</w:t>
+      </w:r>
+      <w:r>
+        <w:t xml:space="preserve"> </w:t>
+      </w:r>
+      <w:r>
+        <w:t xml:space="preserve">in this area. Yet, it is not hard to question: why Python is the predominant language for AI programming? Later, we will answer that question and reflect on it. So, basically, </w:t>
+      </w:r>
+      <w:r>
+        <w:t>t</w:t>
+      </w:r>
+      <w:r>
+        <w:t>he reason I started this project was to study and learn in detail how neural networks function at an internal level. Additionally, I aimed to open a discussion on whether it might be worthwhile to focus more efforts on creating libraries in low-level languages.</w:t>
+      </w:r>
+    </w:p>
+    <w:p>
+      <w:pPr>
+        <w:pStyle w:val="Ttulo2"/>
+        <w:numPr>
+          <w:ilvl w:val="1"/>
+          <w:numId w:val="3"/>
+        </w:numPr>
+      </w:pPr>
+      <w:r>
+        <w:t>Overview of the Document</w:t>
+      </w:r>
+    </w:p>
+    <w:p>
+      <w:pPr>
+        <w:rPr>
+          <w:u w:val="single"/>
+        </w:rPr>
+      </w:pPr>
+      <w:r>
+        <w:t xml:space="preserve">Throughout this document, various aspects will be explained, including the theory and fundamentals of neural networks, beginning with what a neural network </w:t>
+      </w:r>
+      <w:r>
+        <w:t>is,</w:t>
+      </w:r>
+      <w:r>
+        <w:t xml:space="preserve"> and the algorithms used. The project’s structure will be detailed, covering the custom-built data structures, the functions used to train the neural network, as well as the challenges encountered during development and the conclusions drawn upon project completion.</w:t>
       </w:r>
     </w:p>
     <w:sectPr>
@@ -567,7 +606,7 @@
 </file>
 
 <file path=word/numbering.xml><?xml version="1.0" encoding="utf-8"?>
-<w:numbering xmlns:wpc="http://schemas.microsoft.com/office/word/2010/wordprocessingCanvas" xmlns:mc="http://schemas.openxmlformats.org/markup-compatibility/2006" xmlns:o="urn:schemas-microsoft-com:office:office" xmlns:r="http://schemas.openxmlformats.org/officeDocument/2006/relationships" xmlns:m="http://schemas.openxmlformats.org/officeDocument/2006/math" xmlns:v="urn:schemas-microsoft-com:vml" xmlns:wp14="http://schemas.microsoft.com/office/word/2010/wordprocessingDrawing" xmlns:wp="http://schemas.openxmlformats.org/drawingml/2006/wordprocessingDrawing" xmlns:w10="urn:schemas-microsoft-com:office:word" xmlns:w="http://schemas.openxmlformats.org/wordprocessingml/2006/main" xmlns:w14="http://schemas.microsoft.com/office/word/2010/wordml" xmlns:w15="http://schemas.microsoft.com/office/word/2012/wordml" xmlns:wpg="http://schemas.microsoft.com/office/word/2010/wordprocessingGroup" xmlns:wpi="http://schemas.microsoft.com/office/word/2010/wordprocessingInk" xmlns:wne="http://schemas.microsoft.com/office/word/2006/wordml" xmlns:wps="http://schemas.microsoft.com/office/word/2010/wordprocessingShape" mc:Ignorable="w14 w15 wp14">
+<w:numbering xmlns:wpc="http://schemas.microsoft.com/office/word/2010/wordprocessingCanvas" xmlns:cx="http://schemas.microsoft.com/office/drawing/2014/chartex" xmlns:cx1="http://schemas.microsoft.com/office/drawing/2015/9/8/chartex" xmlns:cx2="http://schemas.microsoft.com/office/drawing/2015/10/21/chartex" xmlns:cx3="http://schemas.microsoft.com/office/drawing/2016/5/9/chartex" xmlns:cx4="http://schemas.microsoft.com/office/drawing/2016/5/10/chartex" xmlns:cx5="http://schemas.microsoft.com/office/drawing/2016/5/11/chartex" xmlns:cx6="http://schemas.microsoft.com/office/drawing/2016/5/12/chartex" xmlns:cx7="http://schemas.microsoft.com/office/drawing/2016/5/13/chartex" xmlns:cx8="http://schemas.microsoft.com/office/drawing/2016/5/14/chartex" xmlns:mc="http://schemas.openxmlformats.org/markup-compatibility/2006" xmlns:aink="http://schemas.microsoft.com/office/drawing/2016/ink" xmlns:am3d="http://schemas.microsoft.com/office/drawing/2017/model3d" xmlns:o="urn:schemas-microsoft-com:office:office" xmlns:oel="http://schemas.microsoft.com/office/2019/extlst" xmlns:r="http://schemas.openxmlformats.org/officeDocument/2006/relationships" xmlns:m="http://schemas.openxmlformats.org/officeDocument/2006/math" xmlns:v="urn:schemas-microsoft-com:vml" xmlns:wp14="http://schemas.microsoft.com/office/word/2010/wordprocessingDrawing" xmlns:wp="http://schemas.openxmlformats.org/drawingml/2006/wordprocessingDrawing" xmlns:w10="urn:schemas-microsoft-com:office:word" xmlns:w="http://schemas.openxmlformats.org/wordprocessingml/2006/main" xmlns:w14="http://schemas.microsoft.com/office/word/2010/wordml" xmlns:w15="http://schemas.microsoft.com/office/word/2012/wordml" xmlns:w16cex="http://schemas.microsoft.com/office/word/2018/wordml/cex" xmlns:w16cid="http://schemas.microsoft.com/office/word/2016/wordml/cid" xmlns:w16="http://schemas.microsoft.com/office/word/2018/wordml" xmlns:w16du="http://schemas.microsoft.com/office/word/2023/wordml/word16du" xmlns:w16sdtdh="http://schemas.microsoft.com/office/word/2020/wordml/sdtdatahash" xmlns:w16se="http://schemas.microsoft.com/office/word/2015/wordml/symex" xmlns:wpg="http://schemas.microsoft.com/office/word/2010/wordprocessingGroup" xmlns:wpi="http://schemas.microsoft.com/office/word/2010/wordprocessingInk" xmlns:wne="http://schemas.microsoft.com/office/word/2006/wordml" xmlns:wps="http://schemas.microsoft.com/office/word/2010/wordprocessingShape" mc:Ignorable="w14 w15 w16se w16cid w16 w16cex w16sdtdh w16du wp14">
   <w:abstractNum w:abstractNumId="0" w15:restartNumberingAfterBreak="0">
     <w:nsid w:val="12882116"/>
     <w:multiLevelType w:val="multilevel"/>
@@ -682,6 +721,119 @@
     </w:lvl>
   </w:abstractNum>
   <w:abstractNum w:abstractNumId="1" w15:restartNumberingAfterBreak="0">
+    <w:nsid w:val="2B1F0230"/>
+    <w:multiLevelType w:val="hybridMultilevel"/>
+    <w:tmpl w:val="04EAEACE"/>
+    <w:lvl w:ilvl="0" w:tplc="12F48A7A">
+      <w:start w:val="1"/>
+      <w:numFmt w:val="bullet"/>
+      <w:lvlText w:val="-"/>
+      <w:lvlJc w:val="left"/>
+      <w:pPr>
+        <w:ind w:left="720" w:hanging="360"/>
+      </w:pPr>
+      <w:rPr>
+        <w:rFonts w:ascii="Arial" w:eastAsiaTheme="minorHAnsi" w:hAnsi="Arial" w:cs="Arial" w:hint="default"/>
+      </w:rPr>
+    </w:lvl>
+    <w:lvl w:ilvl="1" w:tplc="0C0A0003" w:tentative="1">
+      <w:start w:val="1"/>
+      <w:numFmt w:val="bullet"/>
+      <w:lvlText w:val="o"/>
+      <w:lvlJc w:val="left"/>
+      <w:pPr>
+        <w:ind w:left="1440" w:hanging="360"/>
+      </w:pPr>
+      <w:rPr>
+        <w:rFonts w:ascii="Courier New" w:hAnsi="Courier New" w:cs="Courier New" w:hint="default"/>
+      </w:rPr>
+    </w:lvl>
+    <w:lvl w:ilvl="2" w:tplc="0C0A0005" w:tentative="1">
+      <w:start w:val="1"/>
+      <w:numFmt w:val="bullet"/>
+      <w:lvlText w:val=""/>
+      <w:lvlJc w:val="left"/>
+      <w:pPr>
+        <w:ind w:left="2160" w:hanging="360"/>
+      </w:pPr>
+      <w:rPr>
+        <w:rFonts w:ascii="Wingdings" w:hAnsi="Wingdings" w:hint="default"/>
+      </w:rPr>
+    </w:lvl>
+    <w:lvl w:ilvl="3" w:tplc="0C0A0001" w:tentative="1">
+      <w:start w:val="1"/>
+      <w:numFmt w:val="bullet"/>
+      <w:lvlText w:val=""/>
+      <w:lvlJc w:val="left"/>
+      <w:pPr>
+        <w:ind w:left="2880" w:hanging="360"/>
+      </w:pPr>
+      <w:rPr>
+        <w:rFonts w:ascii="Symbol" w:hAnsi="Symbol" w:hint="default"/>
+      </w:rPr>
+    </w:lvl>
+    <w:lvl w:ilvl="4" w:tplc="0C0A0003" w:tentative="1">
+      <w:start w:val="1"/>
+      <w:numFmt w:val="bullet"/>
+      <w:lvlText w:val="o"/>
+      <w:lvlJc w:val="left"/>
+      <w:pPr>
+        <w:ind w:left="3600" w:hanging="360"/>
+      </w:pPr>
+      <w:rPr>
+        <w:rFonts w:ascii="Courier New" w:hAnsi="Courier New" w:cs="Courier New" w:hint="default"/>
+      </w:rPr>
+    </w:lvl>
+    <w:lvl w:ilvl="5" w:tplc="0C0A0005" w:tentative="1">
+      <w:start w:val="1"/>
+      <w:numFmt w:val="bullet"/>
+      <w:lvlText w:val=""/>
+      <w:lvlJc w:val="left"/>
+      <w:pPr>
+        <w:ind w:left="4320" w:hanging="360"/>
+      </w:pPr>
+      <w:rPr>
+        <w:rFonts w:ascii="Wingdings" w:hAnsi="Wingdings" w:hint="default"/>
+      </w:rPr>
+    </w:lvl>
+    <w:lvl w:ilvl="6" w:tplc="0C0A0001" w:tentative="1">
+      <w:start w:val="1"/>
+      <w:numFmt w:val="bullet"/>
+      <w:lvlText w:val=""/>
+      <w:lvlJc w:val="left"/>
+      <w:pPr>
+        <w:ind w:left="5040" w:hanging="360"/>
+      </w:pPr>
+      <w:rPr>
+        <w:rFonts w:ascii="Symbol" w:hAnsi="Symbol" w:hint="default"/>
+      </w:rPr>
+    </w:lvl>
+    <w:lvl w:ilvl="7" w:tplc="0C0A0003" w:tentative="1">
+      <w:start w:val="1"/>
+      <w:numFmt w:val="bullet"/>
+      <w:lvlText w:val="o"/>
+      <w:lvlJc w:val="left"/>
+      <w:pPr>
+        <w:ind w:left="5760" w:hanging="360"/>
+      </w:pPr>
+      <w:rPr>
+        <w:rFonts w:ascii="Courier New" w:hAnsi="Courier New" w:cs="Courier New" w:hint="default"/>
+      </w:rPr>
+    </w:lvl>
+    <w:lvl w:ilvl="8" w:tplc="0C0A0005" w:tentative="1">
+      <w:start w:val="1"/>
+      <w:numFmt w:val="bullet"/>
+      <w:lvlText w:val=""/>
+      <w:lvlJc w:val="left"/>
+      <w:pPr>
+        <w:ind w:left="6480" w:hanging="360"/>
+      </w:pPr>
+      <w:rPr>
+        <w:rFonts w:ascii="Wingdings" w:hAnsi="Wingdings" w:hint="default"/>
+      </w:rPr>
+    </w:lvl>
+  </w:abstractNum>
+  <w:abstractNum w:abstractNumId="2" w15:restartNumberingAfterBreak="0">
     <w:nsid w:val="3C716E31"/>
     <w:multiLevelType w:val="hybridMultilevel"/>
     <w:tmpl w:val="38F8CFEE"/>
@@ -770,7 +922,7 @@
       </w:pPr>
     </w:lvl>
   </w:abstractNum>
-  <w:abstractNum w:abstractNumId="2" w15:restartNumberingAfterBreak="0">
+  <w:abstractNum w:abstractNumId="3" w15:restartNumberingAfterBreak="0">
     <w:nsid w:val="45BF754A"/>
     <w:multiLevelType w:val="hybridMultilevel"/>
     <w:tmpl w:val="73781C34"/>
@@ -859,20 +1011,23 @@
       </w:pPr>
     </w:lvl>
   </w:abstractNum>
-  <w:num w:numId="1">
-    <w:abstractNumId w:val="1"/>
-  </w:num>
-  <w:num w:numId="2">
+  <w:num w:numId="1" w16cid:durableId="277176514">
     <w:abstractNumId w:val="2"/>
   </w:num>
-  <w:num w:numId="3">
+  <w:num w:numId="2" w16cid:durableId="849761671">
+    <w:abstractNumId w:val="3"/>
+  </w:num>
+  <w:num w:numId="3" w16cid:durableId="693775549">
     <w:abstractNumId w:val="0"/>
+  </w:num>
+  <w:num w:numId="4" w16cid:durableId="2027637331">
+    <w:abstractNumId w:val="1"/>
   </w:num>
 </w:numbering>
 </file>
 
 <file path=word/styles.xml><?xml version="1.0" encoding="utf-8"?>
-<w:styles xmlns:mc="http://schemas.openxmlformats.org/markup-compatibility/2006" xmlns:r="http://schemas.openxmlformats.org/officeDocument/2006/relationships" xmlns:w="http://schemas.openxmlformats.org/wordprocessingml/2006/main" xmlns:w14="http://schemas.microsoft.com/office/word/2010/wordml" xmlns:w15="http://schemas.microsoft.com/office/word/2012/wordml" mc:Ignorable="w14 w15">
+<w:styles xmlns:mc="http://schemas.openxmlformats.org/markup-compatibility/2006" xmlns:r="http://schemas.openxmlformats.org/officeDocument/2006/relationships" xmlns:w="http://schemas.openxmlformats.org/wordprocessingml/2006/main" xmlns:w14="http://schemas.microsoft.com/office/word/2010/wordml" xmlns:w15="http://schemas.microsoft.com/office/word/2012/wordml" xmlns:w16cex="http://schemas.microsoft.com/office/word/2018/wordml/cex" xmlns:w16cid="http://schemas.microsoft.com/office/word/2016/wordml/cid" xmlns:w16="http://schemas.microsoft.com/office/word/2018/wordml" xmlns:w16du="http://schemas.microsoft.com/office/word/2023/wordml/word16du" xmlns:w16sdtdh="http://schemas.microsoft.com/office/word/2020/wordml/sdtdatahash" xmlns:w16se="http://schemas.microsoft.com/office/word/2015/wordml/symex" mc:Ignorable="w14 w15 w16se w16cid w16 w16cex w16sdtdh w16du">
   <w:docDefaults>
     <w:rPrDefault>
       <w:rPr>
@@ -888,7 +1043,7 @@
       </w:pPr>
     </w:pPrDefault>
   </w:docDefaults>
-  <w:latentStyles w:defLockedState="0" w:defUIPriority="99" w:defSemiHidden="0" w:defUnhideWhenUsed="0" w:defQFormat="0" w:count="371">
+  <w:latentStyles w:defLockedState="0" w:defUIPriority="99" w:defSemiHidden="0" w:defUnhideWhenUsed="0" w:defQFormat="0" w:count="376">
     <w:lsdException w:name="Normal" w:uiPriority="0" w:qFormat="1"/>
     <w:lsdException w:name="heading 1" w:uiPriority="9" w:qFormat="1"/>
     <w:lsdException w:name="heading 2" w:semiHidden="1" w:uiPriority="9" w:unhideWhenUsed="1" w:qFormat="1"/>
@@ -1260,6 +1415,11 @@
     <w:lsdException w:name="List Table 5 Dark Accent 6" w:uiPriority="50"/>
     <w:lsdException w:name="List Table 6 Colorful Accent 6" w:uiPriority="51"/>
     <w:lsdException w:name="List Table 7 Colorful Accent 6" w:uiPriority="52"/>
+    <w:lsdException w:name="Mention" w:semiHidden="1" w:unhideWhenUsed="1"/>
+    <w:lsdException w:name="Smart Hyperlink" w:semiHidden="1" w:unhideWhenUsed="1"/>
+    <w:lsdException w:name="Hashtag" w:semiHidden="1" w:unhideWhenUsed="1"/>
+    <w:lsdException w:name="Unresolved Mention" w:semiHidden="1" w:unhideWhenUsed="1"/>
+    <w:lsdException w:name="Smart Link" w:semiHidden="1" w:unhideWhenUsed="1"/>
   </w:latentStyles>
   <w:style w:type="paragraph" w:default="1" w:styleId="Normal">
     <w:name w:val="Normal"/>
@@ -1316,7 +1476,6 @@
   <w:style w:type="character" w:default="1" w:styleId="Fuentedeprrafopredeter">
     <w:name w:val="Default Paragraph Font"/>
     <w:uiPriority w:val="1"/>
-    <w:semiHidden/>
     <w:unhideWhenUsed/>
   </w:style>
   <w:style w:type="table" w:default="1" w:styleId="Tablanormal">
@@ -1368,11 +1527,11 @@
       <w:lang w:val="en-US"/>
     </w:rPr>
   </w:style>
-  <w:style w:type="paragraph" w:styleId="Puesto">
+  <w:style w:type="paragraph" w:styleId="Ttulo">
     <w:name w:val="Title"/>
     <w:basedOn w:val="Normal"/>
     <w:next w:val="Normal"/>
-    <w:link w:val="PuestoCar"/>
+    <w:link w:val="TtuloCar"/>
     <w:uiPriority w:val="10"/>
     <w:qFormat/>
     <w:rsid w:val="00B65296"/>
@@ -1388,10 +1547,10 @@
       <w:szCs w:val="56"/>
     </w:rPr>
   </w:style>
-  <w:style w:type="character" w:customStyle="1" w:styleId="PuestoCar">
-    <w:name w:val="Puesto Car"/>
+  <w:style w:type="character" w:customStyle="1" w:styleId="TtuloCar">
+    <w:name w:val="Título Car"/>
     <w:basedOn w:val="Fuentedeprrafopredeter"/>
-    <w:link w:val="Puesto"/>
+    <w:link w:val="Ttulo"/>
     <w:uiPriority w:val="10"/>
     <w:rsid w:val="00B65296"/>
     <w:rPr>
@@ -1402,7 +1561,7 @@
       <w:szCs w:val="56"/>
     </w:rPr>
   </w:style>
-  <w:style w:type="paragraph" w:styleId="TtulodeTDC">
+  <w:style w:type="paragraph" w:styleId="TtuloTDC">
     <w:name w:val="TOC Heading"/>
     <w:basedOn w:val="Ttulo1"/>
     <w:next w:val="Normal"/>
@@ -1478,527 +1637,18 @@
       <w:lang w:val="es-ES" w:eastAsia="es-ES"/>
     </w:rPr>
   </w:style>
-</w:styles>
-</file>
-
-<file path=word/glossary/document.xml><?xml version="1.0" encoding="utf-8"?>
-<w:glossaryDocument xmlns:wpc="http://schemas.microsoft.com/office/word/2010/wordprocessingCanvas" xmlns:mc="http://schemas.openxmlformats.org/markup-compatibility/2006" xmlns:o="urn:schemas-microsoft-com:office:office" xmlns:r="http://schemas.openxmlformats.org/officeDocument/2006/relationships" xmlns:m="http://schemas.openxmlformats.org/officeDocument/2006/math" xmlns:v="urn:schemas-microsoft-com:vml" xmlns:wp14="http://schemas.microsoft.com/office/word/2010/wordprocessingDrawing" xmlns:wp="http://schemas.openxmlformats.org/drawingml/2006/wordprocessingDrawing" xmlns:w10="urn:schemas-microsoft-com:office:word" xmlns:w="http://schemas.openxmlformats.org/wordprocessingml/2006/main" xmlns:w14="http://schemas.microsoft.com/office/word/2010/wordml" xmlns:w15="http://schemas.microsoft.com/office/word/2012/wordml" xmlns:wpg="http://schemas.microsoft.com/office/word/2010/wordprocessingGroup" xmlns:wpi="http://schemas.microsoft.com/office/word/2010/wordprocessingInk" xmlns:wne="http://schemas.microsoft.com/office/word/2006/wordml" xmlns:wps="http://schemas.microsoft.com/office/word/2010/wordprocessingShape" mc:Ignorable="w14 w15 wp14"/>
-</file>
-
-<file path=word/glossary/fontTable.xml><?xml version="1.0" encoding="utf-8"?>
-<w:fonts xmlns:mc="http://schemas.openxmlformats.org/markup-compatibility/2006" xmlns:r="http://schemas.openxmlformats.org/officeDocument/2006/relationships" xmlns:w="http://schemas.openxmlformats.org/wordprocessingml/2006/main" xmlns:w14="http://schemas.microsoft.com/office/word/2010/wordml" xmlns:w15="http://schemas.microsoft.com/office/word/2012/wordml" mc:Ignorable="w14 w15">
-  <w:font w:name="Times New Roman">
-    <w:panose1 w:val="02020603050405020304"/>
-    <w:charset w:val="00"/>
-    <w:family w:val="roman"/>
-    <w:pitch w:val="variable"/>
-    <w:sig w:usb0="E0002EFF" w:usb1="C000785B" w:usb2="00000009" w:usb3="00000000" w:csb0="000001FF" w:csb1="00000000"/>
-  </w:font>
-  <w:font w:name="Calibri">
-    <w:panose1 w:val="020F0502020204030204"/>
-    <w:charset w:val="00"/>
-    <w:family w:val="swiss"/>
-    <w:pitch w:val="variable"/>
-    <w:sig w:usb0="E4002EFF" w:usb1="C200247B" w:usb2="00000009" w:usb3="00000000" w:csb0="000001FF" w:csb1="00000000"/>
-  </w:font>
-  <w:font w:name="Arial">
-    <w:panose1 w:val="020B0604020202020204"/>
-    <w:charset w:val="00"/>
-    <w:family w:val="swiss"/>
-    <w:pitch w:val="variable"/>
-    <w:sig w:usb0="E0002EFF" w:usb1="C000785B" w:usb2="00000009" w:usb3="00000000" w:csb0="000001FF" w:csb1="00000000"/>
-  </w:font>
-  <w:font w:name="Calibri Light">
-    <w:panose1 w:val="020F0302020204030204"/>
-    <w:charset w:val="00"/>
-    <w:family w:val="swiss"/>
-    <w:pitch w:val="variable"/>
-    <w:sig w:usb0="E4002EFF" w:usb1="C200247B" w:usb2="00000009" w:usb3="00000000" w:csb0="000001FF" w:csb1="00000000"/>
-  </w:font>
-</w:fonts>
-</file>
-
-<file path=word/glossary/settings.xml><?xml version="1.0" encoding="utf-8"?>
-<w:settings xmlns:mc="http://schemas.openxmlformats.org/markup-compatibility/2006" xmlns:o="urn:schemas-microsoft-com:office:office" xmlns:r="http://schemas.openxmlformats.org/officeDocument/2006/relationships" xmlns:m="http://schemas.openxmlformats.org/officeDocument/2006/math" xmlns:v="urn:schemas-microsoft-com:vml" xmlns:w10="urn:schemas-microsoft-com:office:word" xmlns:w="http://schemas.openxmlformats.org/wordprocessingml/2006/main" xmlns:w14="http://schemas.microsoft.com/office/word/2010/wordml" xmlns:w15="http://schemas.microsoft.com/office/word/2012/wordml" xmlns:sl="http://schemas.openxmlformats.org/schemaLibrary/2006/main" mc:Ignorable="w14 w15">
-  <w:view w:val="normal"/>
-  <w:defaultTabStop w:val="708"/>
-  <w:hyphenationZone w:val="425"/>
-  <w:characterSpacingControl w:val="doNotCompress"/>
-  <w:compat>
-    <w:useFELayout/>
-    <w:compatSetting w:name="compatibilityMode" w:uri="http://schemas.microsoft.com/office/word" w:val="15"/>
-    <w:compatSetting w:name="overrideTableStyleFontSizeAndJustification" w:uri="http://schemas.microsoft.com/office/word" w:val="1"/>
-    <w:compatSetting w:name="enableOpenTypeFeatures" w:uri="http://schemas.microsoft.com/office/word" w:val="1"/>
-    <w:compatSetting w:name="doNotFlipMirrorIndents" w:uri="http://schemas.microsoft.com/office/word" w:val="1"/>
-    <w:compatSetting w:name="differentiateMultirowTableHeaders" w:uri="http://schemas.microsoft.com/office/word" w:val="1"/>
-  </w:compat>
-  <w:rsids>
-    <w:rsidRoot w:val="003E1F8C"/>
-    <w:rsid w:val="003E1F8C"/>
-    <w:rsid w:val="008C55EF"/>
-  </w:rsids>
-  <m:mathPr>
-    <m:mathFont m:val="Cambria Math"/>
-    <m:brkBin m:val="before"/>
-    <m:brkBinSub m:val="--"/>
-    <m:smallFrac m:val="0"/>
-    <m:dispDef/>
-    <m:lMargin m:val="0"/>
-    <m:rMargin m:val="0"/>
-    <m:defJc m:val="centerGroup"/>
-    <m:wrapIndent m:val="1440"/>
-    <m:intLim m:val="subSup"/>
-    <m:naryLim m:val="undOvr"/>
-  </m:mathPr>
-  <w:themeFontLang w:val="es-ES"/>
-  <w:clrSchemeMapping w:bg1="light1" w:t1="dark1" w:bg2="light2" w:t2="dark2" w:accent1="accent1" w:accent2="accent2" w:accent3="accent3" w:accent4="accent4" w:accent5="accent5" w:accent6="accent6" w:hyperlink="hyperlink" w:followedHyperlink="followedHyperlink"/>
-  <w:decimalSymbol w:val=","/>
-  <w:listSeparator w:val=";"/>
-  <w15:chartTrackingRefBased/>
-</w:settings>
-</file>
-
-<file path=word/glossary/styles.xml><?xml version="1.0" encoding="utf-8"?>
-<w:styles xmlns:mc="http://schemas.openxmlformats.org/markup-compatibility/2006" xmlns:r="http://schemas.openxmlformats.org/officeDocument/2006/relationships" xmlns:w="http://schemas.openxmlformats.org/wordprocessingml/2006/main" xmlns:w14="http://schemas.microsoft.com/office/word/2010/wordml" xmlns:w15="http://schemas.microsoft.com/office/word/2012/wordml" mc:Ignorable="w14 w15">
-  <w:docDefaults>
-    <w:rPrDefault>
-      <w:rPr>
-        <w:rFonts w:asciiTheme="minorHAnsi" w:eastAsiaTheme="minorEastAsia" w:hAnsiTheme="minorHAnsi" w:cstheme="minorBidi"/>
-        <w:sz w:val="22"/>
-        <w:szCs w:val="22"/>
-        <w:lang w:val="es-ES" w:eastAsia="es-ES" w:bidi="ar-SA"/>
-      </w:rPr>
-    </w:rPrDefault>
-    <w:pPrDefault>
-      <w:pPr>
-        <w:spacing w:after="160" w:line="259" w:lineRule="auto"/>
-      </w:pPr>
-    </w:pPrDefault>
-  </w:docDefaults>
-  <w:latentStyles w:defLockedState="0" w:defUIPriority="99" w:defSemiHidden="0" w:defUnhideWhenUsed="0" w:defQFormat="0" w:count="371">
-    <w:lsdException w:name="Normal" w:uiPriority="0" w:qFormat="1"/>
-    <w:lsdException w:name="heading 1" w:uiPriority="9" w:qFormat="1"/>
-    <w:lsdException w:name="heading 2" w:semiHidden="1" w:uiPriority="9" w:unhideWhenUsed="1" w:qFormat="1"/>
-    <w:lsdException w:name="heading 3" w:semiHidden="1" w:uiPriority="9" w:unhideWhenUsed="1" w:qFormat="1"/>
-    <w:lsdException w:name="heading 4" w:semiHidden="1" w:uiPriority="9" w:unhideWhenUsed="1" w:qFormat="1"/>
-    <w:lsdException w:name="heading 5" w:semiHidden="1" w:uiPriority="9" w:unhideWhenUsed="1" w:qFormat="1"/>
-    <w:lsdException w:name="heading 6" w:semiHidden="1" w:uiPriority="9" w:unhideWhenUsed="1" w:qFormat="1"/>
-    <w:lsdException w:name="heading 7" w:semiHidden="1" w:uiPriority="9" w:unhideWhenUsed="1" w:qFormat="1"/>
-    <w:lsdException w:name="heading 8" w:semiHidden="1" w:uiPriority="9" w:unhideWhenUsed="1" w:qFormat="1"/>
-    <w:lsdException w:name="heading 9" w:semiHidden="1" w:uiPriority="9" w:unhideWhenUsed="1" w:qFormat="1"/>
-    <w:lsdException w:name="index 1" w:semiHidden="1" w:unhideWhenUsed="1"/>
-    <w:lsdException w:name="index 2" w:semiHidden="1" w:unhideWhenUsed="1"/>
-    <w:lsdException w:name="index 3" w:semiHidden="1" w:unhideWhenUsed="1"/>
-    <w:lsdException w:name="index 4" w:semiHidden="1" w:unhideWhenUsed="1"/>
-    <w:lsdException w:name="index 5" w:semiHidden="1" w:unhideWhenUsed="1"/>
-    <w:lsdException w:name="index 6" w:semiHidden="1" w:unhideWhenUsed="1"/>
-    <w:lsdException w:name="index 7" w:semiHidden="1" w:unhideWhenUsed="1"/>
-    <w:lsdException w:name="index 8" w:semiHidden="1" w:unhideWhenUsed="1"/>
-    <w:lsdException w:name="index 9" w:semiHidden="1" w:unhideWhenUsed="1"/>
-    <w:lsdException w:name="toc 1" w:semiHidden="1" w:uiPriority="39" w:unhideWhenUsed="1"/>
-    <w:lsdException w:name="toc 2" w:semiHidden="1" w:uiPriority="39" w:unhideWhenUsed="1"/>
-    <w:lsdException w:name="toc 3" w:semiHidden="1" w:uiPriority="39" w:unhideWhenUsed="1"/>
-    <w:lsdException w:name="toc 4" w:semiHidden="1" w:uiPriority="39" w:unhideWhenUsed="1"/>
-    <w:lsdException w:name="toc 5" w:semiHidden="1" w:uiPriority="39" w:unhideWhenUsed="1"/>
-    <w:lsdException w:name="toc 6" w:semiHidden="1" w:uiPriority="39" w:unhideWhenUsed="1"/>
-    <w:lsdException w:name="toc 7" w:semiHidden="1" w:uiPriority="39" w:unhideWhenUsed="1"/>
-    <w:lsdException w:name="toc 8" w:semiHidden="1" w:uiPriority="39" w:unhideWhenUsed="1"/>
-    <w:lsdException w:name="toc 9" w:semiHidden="1" w:uiPriority="39" w:unhideWhenUsed="1"/>
-    <w:lsdException w:name="Normal Indent" w:semiHidden="1" w:unhideWhenUsed="1"/>
-    <w:lsdException w:name="footnote text" w:semiHidden="1" w:unhideWhenUsed="1"/>
-    <w:lsdException w:name="annotation text" w:semiHidden="1" w:unhideWhenUsed="1"/>
-    <w:lsdException w:name="header" w:semiHidden="1" w:unhideWhenUsed="1"/>
-    <w:lsdException w:name="footer" w:semiHidden="1" w:unhideWhenUsed="1"/>
-    <w:lsdException w:name="index heading" w:semiHidden="1" w:unhideWhenUsed="1"/>
-    <w:lsdException w:name="caption" w:semiHidden="1" w:uiPriority="35" w:unhideWhenUsed="1" w:qFormat="1"/>
-    <w:lsdException w:name="table of figures" w:semiHidden="1" w:unhideWhenUsed="1"/>
-    <w:lsdException w:name="envelope address" w:semiHidden="1" w:unhideWhenUsed="1"/>
-    <w:lsdException w:name="envelope return" w:semiHidden="1" w:unhideWhenUsed="1"/>
-    <w:lsdException w:name="footnote reference" w:semiHidden="1" w:unhideWhenUsed="1"/>
-    <w:lsdException w:name="annotation reference" w:semiHidden="1" w:unhideWhenUsed="1"/>
-    <w:lsdException w:name="line number" w:semiHidden="1" w:unhideWhenUsed="1"/>
-    <w:lsdException w:name="page number" w:semiHidden="1" w:unhideWhenUsed="1"/>
-    <w:lsdException w:name="endnote reference" w:semiHidden="1" w:unhideWhenUsed="1"/>
-    <w:lsdException w:name="endnote text" w:semiHidden="1" w:unhideWhenUsed="1"/>
-    <w:lsdException w:name="table of authorities" w:semiHidden="1" w:unhideWhenUsed="1"/>
-    <w:lsdException w:name="macro" w:semiHidden="1" w:unhideWhenUsed="1"/>
-    <w:lsdException w:name="toa heading" w:semiHidden="1" w:unhideWhenUsed="1"/>
-    <w:lsdException w:name="List" w:semiHidden="1" w:unhideWhenUsed="1"/>
-    <w:lsdException w:name="List Bullet" w:semiHidden="1" w:unhideWhenUsed="1"/>
-    <w:lsdException w:name="List Number" w:semiHidden="1" w:unhideWhenUsed="1"/>
-    <w:lsdException w:name="List 2" w:semiHidden="1" w:unhideWhenUsed="1"/>
-    <w:lsdException w:name="List 3" w:semiHidden="1" w:unhideWhenUsed="1"/>
-    <w:lsdException w:name="List 4" w:semiHidden="1" w:unhideWhenUsed="1"/>
-    <w:lsdException w:name="List 5" w:semiHidden="1" w:unhideWhenUsed="1"/>
-    <w:lsdException w:name="List Bullet 2" w:semiHidden="1" w:unhideWhenUsed="1"/>
-    <w:lsdException w:name="List Bullet 3" w:semiHidden="1" w:unhideWhenUsed="1"/>
-    <w:lsdException w:name="List Bullet 4" w:semiHidden="1" w:unhideWhenUsed="1"/>
-    <w:lsdException w:name="List Bullet 5" w:semiHidden="1" w:unhideWhenUsed="1"/>
-    <w:lsdException w:name="List Number 2" w:semiHidden="1" w:unhideWhenUsed="1"/>
-    <w:lsdException w:name="List Number 3" w:semiHidden="1" w:unhideWhenUsed="1"/>
-    <w:lsdException w:name="List Number 4" w:semiHidden="1" w:unhideWhenUsed="1"/>
-    <w:lsdException w:name="List Number 5" w:semiHidden="1" w:unhideWhenUsed="1"/>
-    <w:lsdException w:name="Title" w:uiPriority="10" w:qFormat="1"/>
-    <w:lsdException w:name="Closing" w:semiHidden="1" w:unhideWhenUsed="1"/>
-    <w:lsdException w:name="Signature" w:semiHidden="1" w:unhideWhenUsed="1"/>
-    <w:lsdException w:name="Default Paragraph Font" w:semiHidden="1" w:uiPriority="1" w:unhideWhenUsed="1"/>
-    <w:lsdException w:name="Body Text" w:semiHidden="1" w:unhideWhenUsed="1"/>
-    <w:lsdException w:name="Body Text Indent" w:semiHidden="1" w:unhideWhenUsed="1"/>
-    <w:lsdException w:name="List Continue" w:semiHidden="1" w:unhideWhenUsed="1"/>
-    <w:lsdException w:name="List Continue 2" w:semiHidden="1" w:unhideWhenUsed="1"/>
-    <w:lsdException w:name="List Continue 3" w:semiHidden="1" w:unhideWhenUsed="1"/>
-    <w:lsdException w:name="List Continue 4" w:semiHidden="1" w:unhideWhenUsed="1"/>
-    <w:lsdException w:name="List Continue 5" w:semiHidden="1" w:unhideWhenUsed="1"/>
-    <w:lsdException w:name="Message Header" w:semiHidden="1" w:unhideWhenUsed="1"/>
-    <w:lsdException w:name="Subtitle" w:uiPriority="11" w:qFormat="1"/>
-    <w:lsdException w:name="Salutation" w:semiHidden="1" w:unhideWhenUsed="1"/>
-    <w:lsdException w:name="Date" w:semiHidden="1" w:unhideWhenUsed="1"/>
-    <w:lsdException w:name="Body Text First Indent" w:semiHidden="1" w:unhideWhenUsed="1"/>
-    <w:lsdException w:name="Body Text First Indent 2" w:semiHidden="1" w:unhideWhenUsed="1"/>
-    <w:lsdException w:name="Note Heading" w:semiHidden="1" w:unhideWhenUsed="1"/>
-    <w:lsdException w:name="Body Text 2" w:semiHidden="1" w:unhideWhenUsed="1"/>
-    <w:lsdException w:name="Body Text 3" w:semiHidden="1" w:unhideWhenUsed="1"/>
-    <w:lsdException w:name="Body Text Indent 2" w:semiHidden="1" w:unhideWhenUsed="1"/>
-    <w:lsdException w:name="Body Text Indent 3" w:semiHidden="1" w:unhideWhenUsed="1"/>
-    <w:lsdException w:name="Block Text" w:semiHidden="1" w:unhideWhenUsed="1"/>
-    <w:lsdException w:name="Hyperlink" w:semiHidden="1" w:unhideWhenUsed="1"/>
-    <w:lsdException w:name="FollowedHyperlink" w:semiHidden="1" w:unhideWhenUsed="1"/>
-    <w:lsdException w:name="Strong" w:uiPriority="22" w:qFormat="1"/>
-    <w:lsdException w:name="Emphasis" w:uiPriority="20" w:qFormat="1"/>
-    <w:lsdException w:name="Document Map" w:semiHidden="1" w:unhideWhenUsed="1"/>
-    <w:lsdException w:name="Plain Text" w:semiHidden="1" w:unhideWhenUsed="1"/>
-    <w:lsdException w:name="E-mail Signature" w:semiHidden="1" w:unhideWhenUsed="1"/>
-    <w:lsdException w:name="HTML Top of Form" w:semiHidden="1" w:unhideWhenUsed="1"/>
-    <w:lsdException w:name="HTML Bottom of Form" w:semiHidden="1" w:unhideWhenUsed="1"/>
-    <w:lsdException w:name="Normal (Web)" w:semiHidden="1" w:unhideWhenUsed="1"/>
-    <w:lsdException w:name="HTML Acronym" w:semiHidden="1" w:unhideWhenUsed="1"/>
-    <w:lsdException w:name="HTML Address" w:semiHidden="1" w:unhideWhenUsed="1"/>
-    <w:lsdException w:name="HTML Cite" w:semiHidden="1" w:unhideWhenUsed="1"/>
-    <w:lsdException w:name="HTML Code" w:semiHidden="1" w:unhideWhenUsed="1"/>
-    <w:lsdException w:name="HTML Definition" w:semiHidden="1" w:unhideWhenUsed="1"/>
-    <w:lsdException w:name="HTML Keyboard" w:semiHidden="1" w:unhideWhenUsed="1"/>
-    <w:lsdException w:name="HTML Preformatted" w:semiHidden="1" w:unhideWhenUsed="1"/>
-    <w:lsdException w:name="HTML Sample" w:semiHidden="1" w:unhideWhenUsed="1"/>
-    <w:lsdException w:name="HTML Typewriter" w:semiHidden="1" w:unhideWhenUsed="1"/>
-    <w:lsdException w:name="HTML Variable" w:semiHidden="1" w:unhideWhenUsed="1"/>
-    <w:lsdException w:name="Normal Table" w:semiHidden="1" w:unhideWhenUsed="1"/>
-    <w:lsdException w:name="annotation subject" w:semiHidden="1" w:unhideWhenUsed="1"/>
-    <w:lsdException w:name="No List" w:semiHidden="1" w:unhideWhenUsed="1"/>
-    <w:lsdException w:name="Outline List 1" w:semiHidden="1" w:unhideWhenUsed="1"/>
-    <w:lsdException w:name="Outline List 2" w:semiHidden="1" w:unhideWhenUsed="1"/>
-    <w:lsdException w:name="Outline List 3" w:semiHidden="1" w:unhideWhenUsed="1"/>
-    <w:lsdException w:name="Table Simple 1" w:semiHidden="1" w:unhideWhenUsed="1"/>
-    <w:lsdException w:name="Table Simple 2" w:semiHidden="1" w:unhideWhenUsed="1"/>
-    <w:lsdException w:name="Table Simple 3" w:semiHidden="1" w:unhideWhenUsed="1"/>
-    <w:lsdException w:name="Table Classic 1" w:semiHidden="1" w:unhideWhenUsed="1"/>
-    <w:lsdException w:name="Table Classic 2" w:semiHidden="1" w:unhideWhenUsed="1"/>
-    <w:lsdException w:name="Table Classic 3" w:semiHidden="1" w:unhideWhenUsed="1"/>
-    <w:lsdException w:name="Table Classic 4" w:semiHidden="1" w:unhideWhenUsed="1"/>
-    <w:lsdException w:name="Table Colorful 1" w:semiHidden="1" w:unhideWhenUsed="1"/>
-    <w:lsdException w:name="Table Colorful 2" w:semiHidden="1" w:unhideWhenUsed="1"/>
-    <w:lsdException w:name="Table Colorful 3" w:semiHidden="1" w:unhideWhenUsed="1"/>
-    <w:lsdException w:name="Table Columns 1" w:semiHidden="1" w:unhideWhenUsed="1"/>
-    <w:lsdException w:name="Table Columns 2" w:semiHidden="1" w:unhideWhenUsed="1"/>
-    <w:lsdException w:name="Table Columns 3" w:semiHidden="1" w:unhideWhenUsed="1"/>
-    <w:lsdException w:name="Table Columns 4" w:semiHidden="1" w:unhideWhenUsed="1"/>
-    <w:lsdException w:name="Table Columns 5" w:semiHidden="1" w:unhideWhenUsed="1"/>
-    <w:lsdException w:name="Table Grid 1" w:semiHidden="1" w:unhideWhenUsed="1"/>
-    <w:lsdException w:name="Table Grid 2" w:semiHidden="1" w:unhideWhenUsed="1"/>
-    <w:lsdException w:name="Table Grid 3" w:semiHidden="1" w:unhideWhenUsed="1"/>
-    <w:lsdException w:name="Table Grid 4" w:semiHidden="1" w:unhideWhenUsed="1"/>
-    <w:lsdException w:name="Table Grid 5" w:semiHidden="1" w:unhideWhenUsed="1"/>
-    <w:lsdException w:name="Table Grid 6" w:semiHidden="1" w:unhideWhenUsed="1"/>
-    <w:lsdException w:name="Table Grid 7" w:semiHidden="1" w:unhideWhenUsed="1"/>
-    <w:lsdException w:name="Table Grid 8" w:semiHidden="1" w:unhideWhenUsed="1"/>
-    <w:lsdException w:name="Table List 1" w:semiHidden="1" w:unhideWhenUsed="1"/>
-    <w:lsdException w:name="Table List 2" w:semiHidden="1" w:unhideWhenUsed="1"/>
-    <w:lsdException w:name="Table List 3" w:semiHidden="1" w:unhideWhenUsed="1"/>
-    <w:lsdException w:name="Table List 4" w:semiHidden="1" w:unhideWhenUsed="1"/>
-    <w:lsdException w:name="Table List 5" w:semiHidden="1" w:unhideWhenUsed="1"/>
-    <w:lsdException w:name="Table List 6" w:semiHidden="1" w:unhideWhenUsed="1"/>
-    <w:lsdException w:name="Table List 7" w:semiHidden="1" w:unhideWhenUsed="1"/>
-    <w:lsdException w:name="Table List 8" w:semiHidden="1" w:unhideWhenUsed="1"/>
-    <w:lsdException w:name="Table 3D effects 1" w:semiHidden="1" w:unhideWhenUsed="1"/>
-    <w:lsdException w:name="Table 3D effects 2" w:semiHidden="1" w:unhideWhenUsed="1"/>
-    <w:lsdException w:name="Table 3D effects 3" w:semiHidden="1" w:unhideWhenUsed="1"/>
-    <w:lsdException w:name="Table Contemporary" w:semiHidden="1" w:unhideWhenUsed="1"/>
-    <w:lsdException w:name="Table Elegant" w:semiHidden="1" w:unhideWhenUsed="1"/>
-    <w:lsdException w:name="Table Professional" w:semiHidden="1" w:unhideWhenUsed="1"/>
-    <w:lsdException w:name="Table Subtle 1" w:semiHidden="1" w:unhideWhenUsed="1"/>
-    <w:lsdException w:name="Table Subtle 2" w:semiHidden="1" w:unhideWhenUsed="1"/>
-    <w:lsdException w:name="Table Web 1" w:semiHidden="1" w:unhideWhenUsed="1"/>
-    <w:lsdException w:name="Table Web 2" w:semiHidden="1" w:unhideWhenUsed="1"/>
-    <w:lsdException w:name="Table Web 3" w:semiHidden="1" w:unhideWhenUsed="1"/>
-    <w:lsdException w:name="Balloon Text" w:semiHidden="1" w:unhideWhenUsed="1"/>
-    <w:lsdException w:name="Table Grid" w:uiPriority="39"/>
-    <w:lsdException w:name="Table Theme" w:semiHidden="1" w:unhideWhenUsed="1"/>
-    <w:lsdException w:name="Placeholder Text" w:semiHidden="1"/>
-    <w:lsdException w:name="No Spacing" w:uiPriority="1" w:qFormat="1"/>
-    <w:lsdException w:name="Light Shading" w:uiPriority="60"/>
-    <w:lsdException w:name="Light List" w:uiPriority="61"/>
-    <w:lsdException w:name="Light Grid" w:uiPriority="62"/>
-    <w:lsdException w:name="Medium Shading 1" w:uiPriority="63"/>
-    <w:lsdException w:name="Medium Shading 2" w:uiPriority="64"/>
-    <w:lsdException w:name="Medium List 1" w:uiPriority="65"/>
-    <w:lsdException w:name="Medium List 2" w:uiPriority="66"/>
-    <w:lsdException w:name="Medium Grid 1" w:uiPriority="67"/>
-    <w:lsdException w:name="Medium Grid 2" w:uiPriority="68"/>
-    <w:lsdException w:name="Medium Grid 3" w:uiPriority="69"/>
-    <w:lsdException w:name="Dark List" w:uiPriority="70"/>
-    <w:lsdException w:name="Colorful Shading" w:uiPriority="71"/>
-    <w:lsdException w:name="Colorful List" w:uiPriority="72"/>
-    <w:lsdException w:name="Colorful Grid" w:uiPriority="73"/>
-    <w:lsdException w:name="Light Shading Accent 1" w:uiPriority="60"/>
-    <w:lsdException w:name="Light List Accent 1" w:uiPriority="61"/>
-    <w:lsdException w:name="Light Grid Accent 1" w:uiPriority="62"/>
-    <w:lsdException w:name="Medium Shading 1 Accent 1" w:uiPriority="63"/>
-    <w:lsdException w:name="Medium Shading 2 Accent 1" w:uiPriority="64"/>
-    <w:lsdException w:name="Medium List 1 Accent 1" w:uiPriority="65"/>
-    <w:lsdException w:name="Revision" w:semiHidden="1"/>
-    <w:lsdException w:name="List Paragraph" w:uiPriority="34" w:qFormat="1"/>
-    <w:lsdException w:name="Quote" w:uiPriority="29" w:qFormat="1"/>
-    <w:lsdException w:name="Intense Quote" w:uiPriority="30" w:qFormat="1"/>
-    <w:lsdException w:name="Medium List 2 Accent 1" w:uiPriority="66"/>
-    <w:lsdException w:name="Medium Grid 1 Accent 1" w:uiPriority="67"/>
-    <w:lsdException w:name="Medium Grid 2 Accent 1" w:uiPriority="68"/>
-    <w:lsdException w:name="Medium Grid 3 Accent 1" w:uiPriority="69"/>
-    <w:lsdException w:name="Dark List Accent 1" w:uiPriority="70"/>
-    <w:lsdException w:name="Colorful Shading Accent 1" w:uiPriority="71"/>
-    <w:lsdException w:name="Colorful List Accent 1" w:uiPriority="72"/>
-    <w:lsdException w:name="Colorful Grid Accent 1" w:uiPriority="73"/>
-    <w:lsdException w:name="Light Shading Accent 2" w:uiPriority="60"/>
-    <w:lsdException w:name="Light List Accent 2" w:uiPriority="61"/>
-    <w:lsdException w:name="Light Grid Accent 2" w:uiPriority="62"/>
-    <w:lsdException w:name="Medium Shading 1 Accent 2" w:uiPriority="63"/>
-    <w:lsdException w:name="Medium Shading 2 Accent 2" w:uiPriority="64"/>
-    <w:lsdException w:name="Medium List 1 Accent 2" w:uiPriority="65"/>
-    <w:lsdException w:name="Medium List 2 Accent 2" w:uiPriority="66"/>
-    <w:lsdException w:name="Medium Grid 1 Accent 2" w:uiPriority="67"/>
-    <w:lsdException w:name="Medium Grid 2 Accent 2" w:uiPriority="68"/>
-    <w:lsdException w:name="Medium Grid 3 Accent 2" w:uiPriority="69"/>
-    <w:lsdException w:name="Dark List Accent 2" w:uiPriority="70"/>
-    <w:lsdException w:name="Colorful Shading Accent 2" w:uiPriority="71"/>
-    <w:lsdException w:name="Colorful List Accent 2" w:uiPriority="72"/>
-    <w:lsdException w:name="Colorful Grid Accent 2" w:uiPriority="73"/>
-    <w:lsdException w:name="Light Shading Accent 3" w:uiPriority="60"/>
-    <w:lsdException w:name="Light List Accent 3" w:uiPriority="61"/>
-    <w:lsdException w:name="Light Grid Accent 3" w:uiPriority="62"/>
-    <w:lsdException w:name="Medium Shading 1 Accent 3" w:uiPriority="63"/>
-    <w:lsdException w:name="Medium Shading 2 Accent 3" w:uiPriority="64"/>
-    <w:lsdException w:name="Medium List 1 Accent 3" w:uiPriority="65"/>
-    <w:lsdException w:name="Medium List 2 Accent 3" w:uiPriority="66"/>
-    <w:lsdException w:name="Medium Grid 1 Accent 3" w:uiPriority="67"/>
-    <w:lsdException w:name="Medium Grid 2 Accent 3" w:uiPriority="68"/>
-    <w:lsdException w:name="Medium Grid 3 Accent 3" w:uiPriority="69"/>
-    <w:lsdException w:name="Dark List Accent 3" w:uiPriority="70"/>
-    <w:lsdException w:name="Colorful Shading Accent 3" w:uiPriority="71"/>
-    <w:lsdException w:name="Colorful List Accent 3" w:uiPriority="72"/>
-    <w:lsdException w:name="Colorful Grid Accent 3" w:uiPriority="73"/>
-    <w:lsdException w:name="Light Shading Accent 4" w:uiPriority="60"/>
-    <w:lsdException w:name="Light List Accent 4" w:uiPriority="61"/>
-    <w:lsdException w:name="Light Grid Accent 4" w:uiPriority="62"/>
-    <w:lsdException w:name="Medium Shading 1 Accent 4" w:uiPriority="63"/>
-    <w:lsdException w:name="Medium Shading 2 Accent 4" w:uiPriority="64"/>
-    <w:lsdException w:name="Medium List 1 Accent 4" w:uiPriority="65"/>
-    <w:lsdException w:name="Medium List 2 Accent 4" w:uiPriority="66"/>
-    <w:lsdException w:name="Medium Grid 1 Accent 4" w:uiPriority="67"/>
-    <w:lsdException w:name="Medium Grid 2 Accent 4" w:uiPriority="68"/>
-    <w:lsdException w:name="Medium Grid 3 Accent 4" w:uiPriority="69"/>
-    <w:lsdException w:name="Dark List Accent 4" w:uiPriority="70"/>
-    <w:lsdException w:name="Colorful Shading Accent 4" w:uiPriority="71"/>
-    <w:lsdException w:name="Colorful List Accent 4" w:uiPriority="72"/>
-    <w:lsdException w:name="Colorful Grid Accent 4" w:uiPriority="73"/>
-    <w:lsdException w:name="Light Shading Accent 5" w:uiPriority="60"/>
-    <w:lsdException w:name="Light List Accent 5" w:uiPriority="61"/>
-    <w:lsdException w:name="Light Grid Accent 5" w:uiPriority="62"/>
-    <w:lsdException w:name="Medium Shading 1 Accent 5" w:uiPriority="63"/>
-    <w:lsdException w:name="Medium Shading 2 Accent 5" w:uiPriority="64"/>
-    <w:lsdException w:name="Medium List 1 Accent 5" w:uiPriority="65"/>
-    <w:lsdException w:name="Medium List 2 Accent 5" w:uiPriority="66"/>
-    <w:lsdException w:name="Medium Grid 1 Accent 5" w:uiPriority="67"/>
-    <w:lsdException w:name="Medium Grid 2 Accent 5" w:uiPriority="68"/>
-    <w:lsdException w:name="Medium Grid 3 Accent 5" w:uiPriority="69"/>
-    <w:lsdException w:name="Dark List Accent 5" w:uiPriority="70"/>
-    <w:lsdException w:name="Colorful Shading Accent 5" w:uiPriority="71"/>
-    <w:lsdException w:name="Colorful List Accent 5" w:uiPriority="72"/>
-    <w:lsdException w:name="Colorful Grid Accent 5" w:uiPriority="73"/>
-    <w:lsdException w:name="Light Shading Accent 6" w:uiPriority="60"/>
-    <w:lsdException w:name="Light List Accent 6" w:uiPriority="61"/>
-    <w:lsdException w:name="Light Grid Accent 6" w:uiPriority="62"/>
-    <w:lsdException w:name="Medium Shading 1 Accent 6" w:uiPriority="63"/>
-    <w:lsdException w:name="Medium Shading 2 Accent 6" w:uiPriority="64"/>
-    <w:lsdException w:name="Medium List 1 Accent 6" w:uiPriority="65"/>
-    <w:lsdException w:name="Medium List 2 Accent 6" w:uiPriority="66"/>
-    <w:lsdException w:name="Medium Grid 1 Accent 6" w:uiPriority="67"/>
-    <w:lsdException w:name="Medium Grid 2 Accent 6" w:uiPriority="68"/>
-    <w:lsdException w:name="Medium Grid 3 Accent 6" w:uiPriority="69"/>
-    <w:lsdException w:name="Dark List Accent 6" w:uiPriority="70"/>
-    <w:lsdException w:name="Colorful Shading Accent 6" w:uiPriority="71"/>
-    <w:lsdException w:name="Colorful List Accent 6" w:uiPriority="72"/>
-    <w:lsdException w:name="Colorful Grid Accent 6" w:uiPriority="73"/>
-    <w:lsdException w:name="Subtle Emphasis" w:uiPriority="19" w:qFormat="1"/>
-    <w:lsdException w:name="Intense Emphasis" w:uiPriority="21" w:qFormat="1"/>
-    <w:lsdException w:name="Subtle Reference" w:uiPriority="31" w:qFormat="1"/>
-    <w:lsdException w:name="Intense Reference" w:uiPriority="32" w:qFormat="1"/>
-    <w:lsdException w:name="Book Title" w:uiPriority="33" w:qFormat="1"/>
-    <w:lsdException w:name="Bibliography" w:semiHidden="1" w:uiPriority="37" w:unhideWhenUsed="1"/>
-    <w:lsdException w:name="TOC Heading" w:semiHidden="1" w:uiPriority="39" w:unhideWhenUsed="1" w:qFormat="1"/>
-    <w:lsdException w:name="Plain Table 1" w:uiPriority="41"/>
-    <w:lsdException w:name="Plain Table 2" w:uiPriority="42"/>
-    <w:lsdException w:name="Plain Table 3" w:uiPriority="43"/>
-    <w:lsdException w:name="Plain Table 4" w:uiPriority="44"/>
-    <w:lsdException w:name="Plain Table 5" w:uiPriority="45"/>
-    <w:lsdException w:name="Grid Table Light" w:uiPriority="40"/>
-    <w:lsdException w:name="Grid Table 1 Light" w:uiPriority="46"/>
-    <w:lsdException w:name="Grid Table 2" w:uiPriority="47"/>
-    <w:lsdException w:name="Grid Table 3" w:uiPriority="48"/>
-    <w:lsdException w:name="Grid Table 4" w:uiPriority="49"/>
-    <w:lsdException w:name="Grid Table 5 Dark" w:uiPriority="50"/>
-    <w:lsdException w:name="Grid Table 6 Colorful" w:uiPriority="51"/>
-    <w:lsdException w:name="Grid Table 7 Colorful" w:uiPriority="52"/>
-    <w:lsdException w:name="Grid Table 1 Light Accent 1" w:uiPriority="46"/>
-    <w:lsdException w:name="Grid Table 2 Accent 1" w:uiPriority="47"/>
-    <w:lsdException w:name="Grid Table 3 Accent 1" w:uiPriority="48"/>
-    <w:lsdException w:name="Grid Table 4 Accent 1" w:uiPriority="49"/>
-    <w:lsdException w:name="Grid Table 5 Dark Accent 1" w:uiPriority="50"/>
-    <w:lsdException w:name="Grid Table 6 Colorful Accent 1" w:uiPriority="51"/>
-    <w:lsdException w:name="Grid Table 7 Colorful Accent 1" w:uiPriority="52"/>
-    <w:lsdException w:name="Grid Table 1 Light Accent 2" w:uiPriority="46"/>
-    <w:lsdException w:name="Grid Table 2 Accent 2" w:uiPriority="47"/>
-    <w:lsdException w:name="Grid Table 3 Accent 2" w:uiPriority="48"/>
-    <w:lsdException w:name="Grid Table 4 Accent 2" w:uiPriority="49"/>
-    <w:lsdException w:name="Grid Table 5 Dark Accent 2" w:uiPriority="50"/>
-    <w:lsdException w:name="Grid Table 6 Colorful Accent 2" w:uiPriority="51"/>
-    <w:lsdException w:name="Grid Table 7 Colorful Accent 2" w:uiPriority="52"/>
-    <w:lsdException w:name="Grid Table 1 Light Accent 3" w:uiPriority="46"/>
-    <w:lsdException w:name="Grid Table 2 Accent 3" w:uiPriority="47"/>
-    <w:lsdException w:name="Grid Table 3 Accent 3" w:uiPriority="48"/>
-    <w:lsdException w:name="Grid Table 4 Accent 3" w:uiPriority="49"/>
-    <w:lsdException w:name="Grid Table 5 Dark Accent 3" w:uiPriority="50"/>
-    <w:lsdException w:name="Grid Table 6 Colorful Accent 3" w:uiPriority="51"/>
-    <w:lsdException w:name="Grid Table 7 Colorful Accent 3" w:uiPriority="52"/>
-    <w:lsdException w:name="Grid Table 1 Light Accent 4" w:uiPriority="46"/>
-    <w:lsdException w:name="Grid Table 2 Accent 4" w:uiPriority="47"/>
-    <w:lsdException w:name="Grid Table 3 Accent 4" w:uiPriority="48"/>
-    <w:lsdException w:name="Grid Table 4 Accent 4" w:uiPriority="49"/>
-    <w:lsdException w:name="Grid Table 5 Dark Accent 4" w:uiPriority="50"/>
-    <w:lsdException w:name="Grid Table 6 Colorful Accent 4" w:uiPriority="51"/>
-    <w:lsdException w:name="Grid Table 7 Colorful Accent 4" w:uiPriority="52"/>
-    <w:lsdException w:name="Grid Table 1 Light Accent 5" w:uiPriority="46"/>
-    <w:lsdException w:name="Grid Table 2 Accent 5" w:uiPriority="47"/>
-    <w:lsdException w:name="Grid Table 3 Accent 5" w:uiPriority="48"/>
-    <w:lsdException w:name="Grid Table 4 Accent 5" w:uiPriority="49"/>
-    <w:lsdException w:name="Grid Table 5 Dark Accent 5" w:uiPriority="50"/>
-    <w:lsdException w:name="Grid Table 6 Colorful Accent 5" w:uiPriority="51"/>
-    <w:lsdException w:name="Grid Table 7 Colorful Accent 5" w:uiPriority="52"/>
-    <w:lsdException w:name="Grid Table 1 Light Accent 6" w:uiPriority="46"/>
-    <w:lsdException w:name="Grid Table 2 Accent 6" w:uiPriority="47"/>
-    <w:lsdException w:name="Grid Table 3 Accent 6" w:uiPriority="48"/>
-    <w:lsdException w:name="Grid Table 4 Accent 6" w:uiPriority="49"/>
-    <w:lsdException w:name="Grid Table 5 Dark Accent 6" w:uiPriority="50"/>
-    <w:lsdException w:name="Grid Table 6 Colorful Accent 6" w:uiPriority="51"/>
-    <w:lsdException w:name="Grid Table 7 Colorful Accent 6" w:uiPriority="52"/>
-    <w:lsdException w:name="List Table 1 Light" w:uiPriority="46"/>
-    <w:lsdException w:name="List Table 2" w:uiPriority="47"/>
-    <w:lsdException w:name="List Table 3" w:uiPriority="48"/>
-    <w:lsdException w:name="List Table 4" w:uiPriority="49"/>
-    <w:lsdException w:name="List Table 5 Dark" w:uiPriority="50"/>
-    <w:lsdException w:name="List Table 6 Colorful" w:uiPriority="51"/>
-    <w:lsdException w:name="List Table 7 Colorful" w:uiPriority="52"/>
-    <w:lsdException w:name="List Table 1 Light Accent 1" w:uiPriority="46"/>
-    <w:lsdException w:name="List Table 2 Accent 1" w:uiPriority="47"/>
-    <w:lsdException w:name="List Table 3 Accent 1" w:uiPriority="48"/>
-    <w:lsdException w:name="List Table 4 Accent 1" w:uiPriority="49"/>
-    <w:lsdException w:name="List Table 5 Dark Accent 1" w:uiPriority="50"/>
-    <w:lsdException w:name="List Table 6 Colorful Accent 1" w:uiPriority="51"/>
-    <w:lsdException w:name="List Table 7 Colorful Accent 1" w:uiPriority="52"/>
-    <w:lsdException w:name="List Table 1 Light Accent 2" w:uiPriority="46"/>
-    <w:lsdException w:name="List Table 2 Accent 2" w:uiPriority="47"/>
-    <w:lsdException w:name="List Table 3 Accent 2" w:uiPriority="48"/>
-    <w:lsdException w:name="List Table 4 Accent 2" w:uiPriority="49"/>
-    <w:lsdException w:name="List Table 5 Dark Accent 2" w:uiPriority="50"/>
-    <w:lsdException w:name="List Table 6 Colorful Accent 2" w:uiPriority="51"/>
-    <w:lsdException w:name="List Table 7 Colorful Accent 2" w:uiPriority="52"/>
-    <w:lsdException w:name="List Table 1 Light Accent 3" w:uiPriority="46"/>
-    <w:lsdException w:name="List Table 2 Accent 3" w:uiPriority="47"/>
-    <w:lsdException w:name="List Table 3 Accent 3" w:uiPriority="48"/>
-    <w:lsdException w:name="List Table 4 Accent 3" w:uiPriority="49"/>
-    <w:lsdException w:name="List Table 5 Dark Accent 3" w:uiPriority="50"/>
-    <w:lsdException w:name="List Table 6 Colorful Accent 3" w:uiPriority="51"/>
-    <w:lsdException w:name="List Table 7 Colorful Accent 3" w:uiPriority="52"/>
-    <w:lsdException w:name="List Table 1 Light Accent 4" w:uiPriority="46"/>
-    <w:lsdException w:name="List Table 2 Accent 4" w:uiPriority="47"/>
-    <w:lsdException w:name="List Table 3 Accent 4" w:uiPriority="48"/>
-    <w:lsdException w:name="List Table 4 Accent 4" w:uiPriority="49"/>
-    <w:lsdException w:name="List Table 5 Dark Accent 4" w:uiPriority="50"/>
-    <w:lsdException w:name="List Table 6 Colorful Accent 4" w:uiPriority="51"/>
-    <w:lsdException w:name="List Table 7 Colorful Accent 4" w:uiPriority="52"/>
-    <w:lsdException w:name="List Table 1 Light Accent 5" w:uiPriority="46"/>
-    <w:lsdException w:name="List Table 2 Accent 5" w:uiPriority="47"/>
-    <w:lsdException w:name="List Table 3 Accent 5" w:uiPriority="48"/>
-    <w:lsdException w:name="List Table 4 Accent 5" w:uiPriority="49"/>
-    <w:lsdException w:name="List Table 5 Dark Accent 5" w:uiPriority="50"/>
-    <w:lsdException w:name="List Table 6 Colorful Accent 5" w:uiPriority="51"/>
-    <w:lsdException w:name="List Table 7 Colorful Accent 5" w:uiPriority="52"/>
-    <w:lsdException w:name="List Table 1 Light Accent 6" w:uiPriority="46"/>
-    <w:lsdException w:name="List Table 2 Accent 6" w:uiPriority="47"/>
-    <w:lsdException w:name="List Table 3 Accent 6" w:uiPriority="48"/>
-    <w:lsdException w:name="List Table 4 Accent 6" w:uiPriority="49"/>
-    <w:lsdException w:name="List Table 5 Dark Accent 6" w:uiPriority="50"/>
-    <w:lsdException w:name="List Table 6 Colorful Accent 6" w:uiPriority="51"/>
-    <w:lsdException w:name="List Table 7 Colorful Accent 6" w:uiPriority="52"/>
-  </w:latentStyles>
-  <w:style w:type="paragraph" w:default="1" w:styleId="Normal">
-    <w:name w:val="Normal"/>
+  <w:style w:type="paragraph" w:styleId="Prrafodelista">
+    <w:name w:val="List Paragraph"/>
+    <w:basedOn w:val="Normal"/>
+    <w:uiPriority w:val="34"/>
     <w:qFormat/>
-  </w:style>
-  <w:style w:type="character" w:default="1" w:styleId="Fuentedeprrafopredeter">
-    <w:name w:val="Default Paragraph Font"/>
-    <w:uiPriority w:val="1"/>
-    <w:semiHidden/>
-    <w:unhideWhenUsed/>
-  </w:style>
-  <w:style w:type="table" w:default="1" w:styleId="Tablanormal">
-    <w:name w:val="Normal Table"/>
-    <w:uiPriority w:val="99"/>
-    <w:semiHidden/>
-    <w:unhideWhenUsed/>
-    <w:tblPr>
-      <w:tblInd w:w="0" w:type="dxa"/>
-      <w:tblCellMar>
-        <w:top w:w="0" w:type="dxa"/>
-        <w:left w:w="108" w:type="dxa"/>
-        <w:bottom w:w="0" w:type="dxa"/>
-        <w:right w:w="108" w:type="dxa"/>
-      </w:tblCellMar>
-    </w:tblPr>
-  </w:style>
-  <w:style w:type="numbering" w:default="1" w:styleId="Sinlista">
-    <w:name w:val="No List"/>
-    <w:uiPriority w:val="99"/>
-    <w:semiHidden/>
-    <w:unhideWhenUsed/>
-  </w:style>
-  <w:style w:type="paragraph" w:customStyle="1" w:styleId="42314A78E8764CFDAB7D3882312D1656">
-    <w:name w:val="42314A78E8764CFDAB7D3882312D1656"/>
-    <w:rsid w:val="003E1F8C"/>
-  </w:style>
-  <w:style w:type="paragraph" w:customStyle="1" w:styleId="476F08974D53449E9E433CE12882B6F4">
-    <w:name w:val="476F08974D53449E9E433CE12882B6F4"/>
-    <w:rsid w:val="003E1F8C"/>
-  </w:style>
-  <w:style w:type="paragraph" w:customStyle="1" w:styleId="8F91C86AA815496599FB5FA78F1DDB16">
-    <w:name w:val="8F91C86AA815496599FB5FA78F1DDB16"/>
-    <w:rsid w:val="003E1F8C"/>
+    <w:rsid w:val="00252C00"/>
+    <w:pPr>
+      <w:ind w:left="720"/>
+      <w:contextualSpacing/>
+    </w:pPr>
   </w:style>
 </w:styles>
-</file>
-
-<file path=word/glossary/webSettings.xml><?xml version="1.0" encoding="utf-8"?>
-<w:webSettings xmlns:mc="http://schemas.openxmlformats.org/markup-compatibility/2006" xmlns:r="http://schemas.openxmlformats.org/officeDocument/2006/relationships" xmlns:w="http://schemas.openxmlformats.org/wordprocessingml/2006/main" xmlns:w14="http://schemas.microsoft.com/office/word/2010/wordml" xmlns:w15="http://schemas.microsoft.com/office/word/2012/wordml" mc:Ignorable="w14 w15">
-  <w:optimizeForBrowser/>
-  <w:allowPNG/>
-</w:webSettings>
 </file>
 
 <file path=word/theme/theme1.xml><?xml version="1.0" encoding="utf-8"?>

</xml_diff>

<commit_message>
Document updated. Added all sections tittles and started 2
</commit_message>
<xml_diff>
--- a/Implementation of a Basic Neural Network in C.docx
+++ b/Implementation of a Basic Neural Network in C.docx
@@ -270,7 +270,11 @@
             <w:rPr>
               <w:rFonts w:asciiTheme="minorHAnsi" w:eastAsiaTheme="minorEastAsia" w:hAnsiTheme="minorHAnsi"/>
               <w:noProof/>
+              <w:kern w:val="2"/>
+              <w:sz w:val="24"/>
+              <w:szCs w:val="24"/>
               <w:lang w:val="es-ES" w:eastAsia="es-ES"/>
+              <w14:ligatures w14:val="standardContextual"/>
             </w:rPr>
           </w:pPr>
           <w:r>
@@ -294,7 +298,7 @@
             </w:rPr>
             <w:fldChar w:fldCharType="separate"/>
           </w:r>
-          <w:hyperlink w:anchor="_Toc182400102" w:history="1">
+          <w:hyperlink w:anchor="_Toc182506920" w:history="1">
             <w:r>
               <w:rPr>
                 <w:rStyle w:val="Hipervnculo"/>
@@ -321,7 +325,7 @@
                 <w:noProof/>
                 <w:webHidden/>
               </w:rPr>
-              <w:instrText xml:space="preserve"> PAGEREF _Toc182400102 \h </w:instrText>
+              <w:instrText xml:space="preserve"> PAGEREF _Toc182506920 \h </w:instrText>
             </w:r>
             <w:r>
               <w:rPr>
@@ -356,15 +360,19 @@
           <w:pPr>
             <w:pStyle w:val="TDC2"/>
             <w:tabs>
-              <w:tab w:val="left" w:pos="880"/>
+              <w:tab w:val="left" w:pos="960"/>
               <w:tab w:val="right" w:leader="dot" w:pos="8494"/>
             </w:tabs>
             <w:rPr>
               <w:rFonts w:asciiTheme="minorHAnsi" w:hAnsiTheme="minorHAnsi" w:cstheme="minorBidi"/>
               <w:noProof/>
+              <w:kern w:val="2"/>
+              <w:sz w:val="24"/>
+              <w:szCs w:val="24"/>
+              <w14:ligatures w14:val="standardContextual"/>
             </w:rPr>
           </w:pPr>
-          <w:hyperlink w:anchor="_Toc182400103" w:history="1">
+          <w:hyperlink w:anchor="_Toc182506921" w:history="1">
             <w:r>
               <w:rPr>
                 <w:rStyle w:val="Hipervnculo"/>
@@ -376,6 +384,10 @@
               <w:rPr>
                 <w:rFonts w:asciiTheme="minorHAnsi" w:hAnsiTheme="minorHAnsi" w:cstheme="minorBidi"/>
                 <w:noProof/>
+                <w:kern w:val="2"/>
+                <w:sz w:val="24"/>
+                <w:szCs w:val="24"/>
+                <w14:ligatures w14:val="standardContextual"/>
               </w:rPr>
               <w:tab/>
             </w:r>
@@ -405,7 +417,7 @@
                 <w:noProof/>
                 <w:webHidden/>
               </w:rPr>
-              <w:instrText xml:space="preserve"> PAGEREF _Toc182400103 \h </w:instrText>
+              <w:instrText xml:space="preserve"> PAGEREF _Toc182506921 \h </w:instrText>
             </w:r>
             <w:r>
               <w:rPr>
@@ -426,6 +438,264 @@
                 <w:webHidden/>
               </w:rPr>
               <w:t>5</w:t>
+            </w:r>
+            <w:r>
+              <w:rPr>
+                <w:noProof/>
+                <w:webHidden/>
+              </w:rPr>
+              <w:fldChar w:fldCharType="end"/>
+            </w:r>
+          </w:hyperlink>
+        </w:p>
+        <w:p>
+          <w:pPr>
+            <w:pStyle w:val="TDC2"/>
+            <w:tabs>
+              <w:tab w:val="left" w:pos="960"/>
+              <w:tab w:val="right" w:leader="dot" w:pos="8494"/>
+            </w:tabs>
+            <w:rPr>
+              <w:rFonts w:asciiTheme="minorHAnsi" w:hAnsiTheme="minorHAnsi" w:cstheme="minorBidi"/>
+              <w:noProof/>
+              <w:kern w:val="2"/>
+              <w:sz w:val="24"/>
+              <w:szCs w:val="24"/>
+              <w14:ligatures w14:val="standardContextual"/>
+            </w:rPr>
+          </w:pPr>
+          <w:hyperlink w:anchor="_Toc182506922" w:history="1">
+            <w:r>
+              <w:rPr>
+                <w:rStyle w:val="Hipervnculo"/>
+                <w:noProof/>
+              </w:rPr>
+              <w:t>1.2</w:t>
+            </w:r>
+            <w:r>
+              <w:rPr>
+                <w:rFonts w:asciiTheme="minorHAnsi" w:hAnsiTheme="minorHAnsi" w:cstheme="minorBidi"/>
+                <w:noProof/>
+                <w:kern w:val="2"/>
+                <w:sz w:val="24"/>
+                <w:szCs w:val="24"/>
+                <w14:ligatures w14:val="standardContextual"/>
+              </w:rPr>
+              <w:tab/>
+            </w:r>
+            <w:r>
+              <w:rPr>
+                <w:rStyle w:val="Hipervnculo"/>
+                <w:noProof/>
+              </w:rPr>
+              <w:t>Context and motivation</w:t>
+            </w:r>
+            <w:r>
+              <w:rPr>
+                <w:noProof/>
+                <w:webHidden/>
+              </w:rPr>
+              <w:tab/>
+            </w:r>
+            <w:r>
+              <w:rPr>
+                <w:noProof/>
+                <w:webHidden/>
+              </w:rPr>
+              <w:fldChar w:fldCharType="begin"/>
+            </w:r>
+            <w:r>
+              <w:rPr>
+                <w:noProof/>
+                <w:webHidden/>
+              </w:rPr>
+              <w:instrText xml:space="preserve"> PAGEREF _Toc182506922 \h </w:instrText>
+            </w:r>
+            <w:r>
+              <w:rPr>
+                <w:noProof/>
+                <w:webHidden/>
+              </w:rPr>
+            </w:r>
+            <w:r>
+              <w:rPr>
+                <w:noProof/>
+                <w:webHidden/>
+              </w:rPr>
+              <w:fldChar w:fldCharType="separate"/>
+            </w:r>
+            <w:r>
+              <w:rPr>
+                <w:noProof/>
+                <w:webHidden/>
+              </w:rPr>
+              <w:t>5</w:t>
+            </w:r>
+            <w:r>
+              <w:rPr>
+                <w:noProof/>
+                <w:webHidden/>
+              </w:rPr>
+              <w:fldChar w:fldCharType="end"/>
+            </w:r>
+          </w:hyperlink>
+        </w:p>
+        <w:p>
+          <w:pPr>
+            <w:pStyle w:val="TDC2"/>
+            <w:tabs>
+              <w:tab w:val="left" w:pos="960"/>
+              <w:tab w:val="right" w:leader="dot" w:pos="8494"/>
+            </w:tabs>
+            <w:rPr>
+              <w:rFonts w:asciiTheme="minorHAnsi" w:hAnsiTheme="minorHAnsi" w:cstheme="minorBidi"/>
+              <w:noProof/>
+              <w:kern w:val="2"/>
+              <w:sz w:val="24"/>
+              <w:szCs w:val="24"/>
+              <w14:ligatures w14:val="standardContextual"/>
+            </w:rPr>
+          </w:pPr>
+          <w:hyperlink w:anchor="_Toc182506923" w:history="1">
+            <w:r>
+              <w:rPr>
+                <w:rStyle w:val="Hipervnculo"/>
+                <w:noProof/>
+              </w:rPr>
+              <w:t>1.3</w:t>
+            </w:r>
+            <w:r>
+              <w:rPr>
+                <w:rFonts w:asciiTheme="minorHAnsi" w:hAnsiTheme="minorHAnsi" w:cstheme="minorBidi"/>
+                <w:noProof/>
+                <w:kern w:val="2"/>
+                <w:sz w:val="24"/>
+                <w:szCs w:val="24"/>
+                <w14:ligatures w14:val="standardContextual"/>
+              </w:rPr>
+              <w:tab/>
+            </w:r>
+            <w:r>
+              <w:rPr>
+                <w:rStyle w:val="Hipervnculo"/>
+                <w:noProof/>
+              </w:rPr>
+              <w:t>Overview of the Document</w:t>
+            </w:r>
+            <w:r>
+              <w:rPr>
+                <w:noProof/>
+                <w:webHidden/>
+              </w:rPr>
+              <w:tab/>
+            </w:r>
+            <w:r>
+              <w:rPr>
+                <w:noProof/>
+                <w:webHidden/>
+              </w:rPr>
+              <w:fldChar w:fldCharType="begin"/>
+            </w:r>
+            <w:r>
+              <w:rPr>
+                <w:noProof/>
+                <w:webHidden/>
+              </w:rPr>
+              <w:instrText xml:space="preserve"> PAGEREF _Toc182506923 \h </w:instrText>
+            </w:r>
+            <w:r>
+              <w:rPr>
+                <w:noProof/>
+                <w:webHidden/>
+              </w:rPr>
+            </w:r>
+            <w:r>
+              <w:rPr>
+                <w:noProof/>
+                <w:webHidden/>
+              </w:rPr>
+              <w:fldChar w:fldCharType="separate"/>
+            </w:r>
+            <w:r>
+              <w:rPr>
+                <w:noProof/>
+                <w:webHidden/>
+              </w:rPr>
+              <w:t>5</w:t>
+            </w:r>
+            <w:r>
+              <w:rPr>
+                <w:noProof/>
+                <w:webHidden/>
+              </w:rPr>
+              <w:fldChar w:fldCharType="end"/>
+            </w:r>
+          </w:hyperlink>
+        </w:p>
+        <w:p>
+          <w:pPr>
+            <w:pStyle w:val="TDC1"/>
+            <w:tabs>
+              <w:tab w:val="right" w:leader="dot" w:pos="8494"/>
+            </w:tabs>
+            <w:rPr>
+              <w:rFonts w:asciiTheme="minorHAnsi" w:eastAsiaTheme="minorEastAsia" w:hAnsiTheme="minorHAnsi"/>
+              <w:noProof/>
+              <w:kern w:val="2"/>
+              <w:sz w:val="24"/>
+              <w:szCs w:val="24"/>
+              <w:lang w:val="es-ES" w:eastAsia="es-ES"/>
+              <w14:ligatures w14:val="standardContextual"/>
+            </w:rPr>
+          </w:pPr>
+          <w:hyperlink w:anchor="_Toc182506924" w:history="1">
+            <w:r>
+              <w:rPr>
+                <w:rStyle w:val="Hipervnculo"/>
+                <w:noProof/>
+              </w:rPr>
+              <w:t>2           Theory and Background</w:t>
+            </w:r>
+            <w:r>
+              <w:rPr>
+                <w:noProof/>
+                <w:webHidden/>
+              </w:rPr>
+              <w:tab/>
+            </w:r>
+            <w:r>
+              <w:rPr>
+                <w:noProof/>
+                <w:webHidden/>
+              </w:rPr>
+              <w:fldChar w:fldCharType="begin"/>
+            </w:r>
+            <w:r>
+              <w:rPr>
+                <w:noProof/>
+                <w:webHidden/>
+              </w:rPr>
+              <w:instrText xml:space="preserve"> PAGEREF _Toc182506924 \h </w:instrText>
+            </w:r>
+            <w:r>
+              <w:rPr>
+                <w:noProof/>
+                <w:webHidden/>
+              </w:rPr>
+            </w:r>
+            <w:r>
+              <w:rPr>
+                <w:noProof/>
+                <w:webHidden/>
+              </w:rPr>
+              <w:fldChar w:fldCharType="separate"/>
+            </w:r>
+            <w:r>
+              <w:rPr>
+                <w:noProof/>
+                <w:webHidden/>
+              </w:rPr>
+              <w:t>6</w:t>
             </w:r>
             <w:r>
               <w:rPr>
@@ -483,7 +753,7 @@
       <w:pPr>
         <w:pStyle w:val="Ttulo1"/>
       </w:pPr>
-      <w:bookmarkStart w:id="0" w:name="_Toc182400102"/>
+      <w:bookmarkStart w:id="0" w:name="_Toc182506920"/>
       <w:r>
         <w:lastRenderedPageBreak/>
         <w:t>1</w:t>
@@ -515,7 +785,7 @@
           <w:numId w:val="3"/>
         </w:numPr>
       </w:pPr>
-      <w:bookmarkStart w:id="1" w:name="_Toc182400103"/>
+      <w:bookmarkStart w:id="1" w:name="_Toc182506921"/>
       <w:r>
         <w:t>Project Objective</w:t>
       </w:r>
@@ -540,9 +810,11 @@
           <w:numId w:val="3"/>
         </w:numPr>
       </w:pPr>
+      <w:bookmarkStart w:id="2" w:name="_Toc182506922"/>
       <w:r>
         <w:t>Context and motivation</w:t>
       </w:r>
+      <w:bookmarkEnd w:id="2"/>
     </w:p>
     <w:p>
       <w:pPr>
@@ -575,15 +847,15 @@
           <w:numId w:val="3"/>
         </w:numPr>
       </w:pPr>
+      <w:bookmarkStart w:id="3" w:name="_Toc182506923"/>
       <w:r>
         <w:t>Overview of the Document</w:t>
       </w:r>
-    </w:p>
-    <w:p>
-      <w:pPr>
-        <w:rPr>
-          <w:u w:val="single"/>
-        </w:rPr>
+      <w:bookmarkEnd w:id="3"/>
+    </w:p>
+    <w:p>
+      <w:pPr>
+        <w:jc w:val="both"/>
       </w:pPr>
       <w:r>
         <w:t xml:space="preserve">Throughout this document, various aspects will be explained, including the theory and fundamentals of neural networks, beginning with what a neural network </w:t>
@@ -594,6 +866,342 @@
       <w:r>
         <w:t xml:space="preserve"> and the algorithms used. The project’s structure will be detailed, covering the custom-built data structures, the functions used to train the neural network, as well as the challenges encountered during development and the conclusions drawn upon project completion.</w:t>
       </w:r>
+    </w:p>
+    <w:p>
+      <w:pPr>
+        <w:jc w:val="both"/>
+      </w:pPr>
+    </w:p>
+    <w:p>
+      <w:pPr>
+        <w:jc w:val="both"/>
+      </w:pPr>
+    </w:p>
+    <w:p>
+      <w:pPr>
+        <w:jc w:val="both"/>
+      </w:pPr>
+    </w:p>
+    <w:p>
+      <w:pPr>
+        <w:jc w:val="both"/>
+      </w:pPr>
+    </w:p>
+    <w:p>
+      <w:pPr>
+        <w:jc w:val="both"/>
+      </w:pPr>
+    </w:p>
+    <w:p>
+      <w:pPr>
+        <w:jc w:val="both"/>
+      </w:pPr>
+    </w:p>
+    <w:p>
+      <w:pPr>
+        <w:jc w:val="both"/>
+      </w:pPr>
+    </w:p>
+    <w:p>
+      <w:pPr>
+        <w:jc w:val="both"/>
+      </w:pPr>
+    </w:p>
+    <w:p>
+      <w:pPr>
+        <w:jc w:val="both"/>
+      </w:pPr>
+    </w:p>
+    <w:p>
+      <w:pPr>
+        <w:jc w:val="both"/>
+      </w:pPr>
+    </w:p>
+    <w:p>
+      <w:pPr>
+        <w:pStyle w:val="Ttulo1"/>
+        <w:numPr>
+          <w:ilvl w:val="0"/>
+          <w:numId w:val="3"/>
+        </w:numPr>
+      </w:pPr>
+      <w:r>
+        <w:lastRenderedPageBreak/>
+        <w:t>Theory and Background</w:t>
+      </w:r>
+    </w:p>
+    <w:p>
+      <w:r>
+        <w:t>Before explaining the inner workings of a neural network an reviewing the program in C, it is helpful to first clarify what a neural network is, how it operates, and the algorithms it uses.</w:t>
+      </w:r>
+    </w:p>
+    <w:p>
+      <w:pPr>
+        <w:pStyle w:val="Ttulo2"/>
+        <w:numPr>
+          <w:ilvl w:val="1"/>
+          <w:numId w:val="3"/>
+        </w:numPr>
+      </w:pPr>
+      <w:r>
+        <w:t>Neural Network Overview</w:t>
+      </w:r>
+    </w:p>
+    <w:p>
+      <w:r>
+        <w:t>Neural networks are computational models inspired</w:t>
+      </w:r>
+      <w:r>
+        <w:t xml:space="preserve"> by the human brain, designed to process and learn from data. In this context, we define ‘learning’ as the process of minimizing error. Neural networks consist of artificial neurons organized into layers, where these layers are connected by connections between them. </w:t>
+      </w:r>
+      <w:r>
+        <w:t>These connections adjust their parameters to reduce the error with each epoch (we will examine this in detail later on).</w:t>
+      </w:r>
+    </w:p>
+    <w:p>
+      <w:pPr>
+        <w:pStyle w:val="Ttulo2"/>
+        <w:numPr>
+          <w:ilvl w:val="1"/>
+          <w:numId w:val="3"/>
+        </w:numPr>
+      </w:pPr>
+      <w:r>
+        <w:t>Key Algorithms Used</w:t>
+      </w:r>
+    </w:p>
+    <w:p>
+      <w:pPr>
+        <w:pStyle w:val="Ttulo1"/>
+        <w:numPr>
+          <w:ilvl w:val="0"/>
+          <w:numId w:val="3"/>
+        </w:numPr>
+      </w:pPr>
+      <w:r>
+        <w:t>Design and Implementation</w:t>
+      </w:r>
+    </w:p>
+    <w:p>
+      <w:pPr>
+        <w:pStyle w:val="Ttulo2"/>
+        <w:numPr>
+          <w:ilvl w:val="1"/>
+          <w:numId w:val="3"/>
+        </w:numPr>
+      </w:pPr>
+      <w:r>
+        <w:t>Project Structure</w:t>
+      </w:r>
+    </w:p>
+    <w:p>
+      <w:pPr>
+        <w:pStyle w:val="Ttulo2"/>
+        <w:numPr>
+          <w:ilvl w:val="1"/>
+          <w:numId w:val="3"/>
+        </w:numPr>
+      </w:pPr>
+      <w:r>
+        <w:t>Definition of Structures</w:t>
+      </w:r>
+    </w:p>
+    <w:p>
+      <w:pPr>
+        <w:pStyle w:val="Ttulo3"/>
+        <w:numPr>
+          <w:ilvl w:val="2"/>
+          <w:numId w:val="3"/>
+        </w:numPr>
+      </w:pPr>
+      <w:r>
+        <w:t>Neurons</w:t>
+      </w:r>
+    </w:p>
+    <w:p>
+      <w:pPr>
+        <w:pStyle w:val="Ttulo3"/>
+        <w:numPr>
+          <w:ilvl w:val="2"/>
+          <w:numId w:val="3"/>
+        </w:numPr>
+      </w:pPr>
+      <w:r>
+        <w:t>Connections</w:t>
+      </w:r>
+    </w:p>
+    <w:p>
+      <w:pPr>
+        <w:pStyle w:val="Ttulo3"/>
+        <w:numPr>
+          <w:ilvl w:val="2"/>
+          <w:numId w:val="3"/>
+        </w:numPr>
+      </w:pPr>
+      <w:r>
+        <w:t>Layers</w:t>
+      </w:r>
+    </w:p>
+    <w:p/>
+    <w:p>
+      <w:pPr>
+        <w:pStyle w:val="Ttulo1"/>
+        <w:numPr>
+          <w:ilvl w:val="0"/>
+          <w:numId w:val="3"/>
+        </w:numPr>
+      </w:pPr>
+      <w:r>
+        <w:t>Training the Neural Network</w:t>
+      </w:r>
+    </w:p>
+    <w:p>
+      <w:pPr>
+        <w:pStyle w:val="Ttulo2"/>
+        <w:numPr>
+          <w:ilvl w:val="1"/>
+          <w:numId w:val="3"/>
+        </w:numPr>
+      </w:pPr>
+      <w:r>
+        <w:t>Creating Connections Between Layers</w:t>
+      </w:r>
+    </w:p>
+    <w:p>
+      <w:pPr>
+        <w:pStyle w:val="Ttulo2"/>
+        <w:numPr>
+          <w:ilvl w:val="1"/>
+          <w:numId w:val="3"/>
+        </w:numPr>
+      </w:pPr>
+      <w:r>
+        <w:t>Data Normalization</w:t>
+      </w:r>
+    </w:p>
+    <w:p>
+      <w:pPr>
+        <w:pStyle w:val="Ttulo2"/>
+        <w:numPr>
+          <w:ilvl w:val="1"/>
+          <w:numId w:val="3"/>
+        </w:numPr>
+      </w:pPr>
+      <w:r>
+        <w:t>Forward Propagation</w:t>
+      </w:r>
+    </w:p>
+    <w:p>
+      <w:pPr>
+        <w:pStyle w:val="Ttulo2"/>
+        <w:numPr>
+          <w:ilvl w:val="1"/>
+          <w:numId w:val="3"/>
+        </w:numPr>
+      </w:pPr>
+      <w:r>
+        <w:t>Backpropagation</w:t>
+      </w:r>
+    </w:p>
+    <w:p>
+      <w:pPr>
+        <w:pStyle w:val="Ttulo2"/>
+        <w:numPr>
+          <w:ilvl w:val="1"/>
+          <w:numId w:val="3"/>
+        </w:numPr>
+      </w:pPr>
+      <w:r>
+        <w:t>Training Functions</w:t>
+      </w:r>
+    </w:p>
+    <w:p>
+      <w:pPr>
+        <w:pStyle w:val="Ttulo1"/>
+        <w:numPr>
+          <w:ilvl w:val="0"/>
+          <w:numId w:val="3"/>
+        </w:numPr>
+      </w:pPr>
+      <w:r>
+        <w:t>Challenge and Difficulties</w:t>
+      </w:r>
+    </w:p>
+    <w:p>
+      <w:pPr>
+        <w:pStyle w:val="Ttulo1"/>
+        <w:numPr>
+          <w:ilvl w:val="0"/>
+          <w:numId w:val="3"/>
+        </w:numPr>
+      </w:pPr>
+      <w:r>
+        <w:t>Conclusion</w:t>
+      </w:r>
+    </w:p>
+    <w:p>
+      <w:pPr>
+        <w:pStyle w:val="Ttulo2"/>
+        <w:numPr>
+          <w:ilvl w:val="1"/>
+          <w:numId w:val="3"/>
+        </w:numPr>
+      </w:pPr>
+      <w:r>
+        <w:t>Summary of Results</w:t>
+      </w:r>
+    </w:p>
+    <w:p>
+      <w:pPr>
+        <w:pStyle w:val="Ttulo2"/>
+        <w:numPr>
+          <w:ilvl w:val="1"/>
+          <w:numId w:val="3"/>
+        </w:numPr>
+      </w:pPr>
+      <w:r>
+        <w:t>Possible Improvements</w:t>
+      </w:r>
+    </w:p>
+    <w:p>
+      <w:pPr>
+        <w:pStyle w:val="Ttulo2"/>
+        <w:numPr>
+          <w:ilvl w:val="1"/>
+          <w:numId w:val="3"/>
+        </w:numPr>
+      </w:pPr>
+      <w:r>
+        <w:t>Reflection on the Project’s Impact</w:t>
+      </w:r>
+    </w:p>
+    <w:p/>
+    <w:p/>
+    <w:p>
+      <w:pPr>
+        <w:pStyle w:val="Ttulo1"/>
+      </w:pPr>
+    </w:p>
+    <w:p/>
+    <w:p/>
+    <w:p>
+      <w:pPr>
+        <w:pStyle w:val="Ttulo2"/>
+      </w:pPr>
+    </w:p>
+    <w:p/>
+    <w:p>
+      <w:pPr>
+        <w:pStyle w:val="Ttulo1"/>
+      </w:pPr>
+    </w:p>
+    <w:p/>
+    <w:p/>
+    <w:p/>
+    <w:p>
+      <w:pPr>
+        <w:pStyle w:val="Ttulo1"/>
+      </w:pPr>
     </w:p>
     <w:sectPr>
       <w:pgSz w:w="11906" w:h="16838"/>
@@ -1473,6 +2081,28 @@
       <w:szCs w:val="26"/>
     </w:rPr>
   </w:style>
+  <w:style w:type="paragraph" w:styleId="Ttulo3">
+    <w:name w:val="heading 3"/>
+    <w:basedOn w:val="Normal"/>
+    <w:next w:val="Normal"/>
+    <w:link w:val="Ttulo3Car"/>
+    <w:uiPriority w:val="9"/>
+    <w:unhideWhenUsed/>
+    <w:qFormat/>
+    <w:rsid w:val="00507C61"/>
+    <w:pPr>
+      <w:keepNext/>
+      <w:keepLines/>
+      <w:spacing w:before="40" w:after="0"/>
+      <w:outlineLvl w:val="2"/>
+    </w:pPr>
+    <w:rPr>
+      <w:rFonts w:eastAsiaTheme="majorEastAsia" w:cstheme="majorBidi"/>
+      <w:b/>
+      <w:sz w:val="24"/>
+      <w:szCs w:val="24"/>
+    </w:rPr>
+  </w:style>
   <w:style w:type="character" w:default="1" w:styleId="Fuentedeprrafopredeter">
     <w:name w:val="Default Paragraph Font"/>
     <w:uiPriority w:val="1"/>
@@ -1647,6 +2277,20 @@
       <w:ind w:left="720"/>
       <w:contextualSpacing/>
     </w:pPr>
+  </w:style>
+  <w:style w:type="character" w:customStyle="1" w:styleId="Ttulo3Car">
+    <w:name w:val="Título 3 Car"/>
+    <w:basedOn w:val="Fuentedeprrafopredeter"/>
+    <w:link w:val="Ttulo3"/>
+    <w:uiPriority w:val="9"/>
+    <w:rsid w:val="00507C61"/>
+    <w:rPr>
+      <w:rFonts w:ascii="Arial" w:eastAsiaTheme="majorEastAsia" w:hAnsi="Arial" w:cstheme="majorBidi"/>
+      <w:b/>
+      <w:sz w:val="24"/>
+      <w:szCs w:val="24"/>
+      <w:lang w:val="en-US"/>
+    </w:rPr>
   </w:style>
 </w:styles>
 </file>

</xml_diff>

<commit_message>
(Word) Section 2.1 completed
</commit_message>
<xml_diff>
--- a/Implementation of a Basic Neural Network in C.docx
+++ b/Implementation of a Basic Neural Network in C.docx
@@ -1,6 +1,6 @@
 
 <file path=word/document.xml><?xml version="1.0" encoding="utf-8"?>
-<w:document xmlns:wpc="http://schemas.microsoft.com/office/word/2010/wordprocessingCanvas" xmlns:cx="http://schemas.microsoft.com/office/drawing/2014/chartex" xmlns:cx1="http://schemas.microsoft.com/office/drawing/2015/9/8/chartex" xmlns:cx2="http://schemas.microsoft.com/office/drawing/2015/10/21/chartex" xmlns:cx3="http://schemas.microsoft.com/office/drawing/2016/5/9/chartex" xmlns:cx4="http://schemas.microsoft.com/office/drawing/2016/5/10/chartex" xmlns:cx5="http://schemas.microsoft.com/office/drawing/2016/5/11/chartex" xmlns:cx6="http://schemas.microsoft.com/office/drawing/2016/5/12/chartex" xmlns:cx7="http://schemas.microsoft.com/office/drawing/2016/5/13/chartex" xmlns:cx8="http://schemas.microsoft.com/office/drawing/2016/5/14/chartex" xmlns:mc="http://schemas.openxmlformats.org/markup-compatibility/2006" xmlns:aink="http://schemas.microsoft.com/office/drawing/2016/ink" xmlns:am3d="http://schemas.microsoft.com/office/drawing/2017/model3d" xmlns:o="urn:schemas-microsoft-com:office:office" xmlns:oel="http://schemas.microsoft.com/office/2019/extlst" xmlns:r="http://schemas.openxmlformats.org/officeDocument/2006/relationships" xmlns:m="http://schemas.openxmlformats.org/officeDocument/2006/math" xmlns:v="urn:schemas-microsoft-com:vml" xmlns:wp14="http://schemas.microsoft.com/office/word/2010/wordprocessingDrawing" xmlns:wp="http://schemas.openxmlformats.org/drawingml/2006/wordprocessingDrawing" xmlns:w10="urn:schemas-microsoft-com:office:word" xmlns:w="http://schemas.openxmlformats.org/wordprocessingml/2006/main" xmlns:w14="http://schemas.microsoft.com/office/word/2010/wordml" xmlns:w15="http://schemas.microsoft.com/office/word/2012/wordml" xmlns:w16cex="http://schemas.microsoft.com/office/word/2018/wordml/cex" xmlns:w16cid="http://schemas.microsoft.com/office/word/2016/wordml/cid" xmlns:w16="http://schemas.microsoft.com/office/word/2018/wordml" xmlns:w16du="http://schemas.microsoft.com/office/word/2023/wordml/word16du" xmlns:w16sdtdh="http://schemas.microsoft.com/office/word/2020/wordml/sdtdatahash" xmlns:w16se="http://schemas.microsoft.com/office/word/2015/wordml/symex" xmlns:wpg="http://schemas.microsoft.com/office/word/2010/wordprocessingGroup" xmlns:wpi="http://schemas.microsoft.com/office/word/2010/wordprocessingInk" xmlns:wne="http://schemas.microsoft.com/office/word/2006/wordml" xmlns:wps="http://schemas.microsoft.com/office/word/2010/wordprocessingShape" mc:Ignorable="w14 w15 w16se w16cid w16 w16cex w16sdtdh w16du wp14">
+<w:document xmlns:wpc="http://schemas.microsoft.com/office/word/2010/wordprocessingCanvas" xmlns:mc="http://schemas.openxmlformats.org/markup-compatibility/2006" xmlns:o="urn:schemas-microsoft-com:office:office" xmlns:r="http://schemas.openxmlformats.org/officeDocument/2006/relationships" xmlns:m="http://schemas.openxmlformats.org/officeDocument/2006/math" xmlns:v="urn:schemas-microsoft-com:vml" xmlns:wp14="http://schemas.microsoft.com/office/word/2010/wordprocessingDrawing" xmlns:wp="http://schemas.openxmlformats.org/drawingml/2006/wordprocessingDrawing" xmlns:w10="urn:schemas-microsoft-com:office:word" xmlns:w="http://schemas.openxmlformats.org/wordprocessingml/2006/main" xmlns:w14="http://schemas.microsoft.com/office/word/2010/wordml" xmlns:w15="http://schemas.microsoft.com/office/word/2012/wordml" xmlns:wpg="http://schemas.microsoft.com/office/word/2010/wordprocessingGroup" xmlns:wpi="http://schemas.microsoft.com/office/word/2010/wordprocessingInk" xmlns:wne="http://schemas.microsoft.com/office/word/2006/wordml" xmlns:wps="http://schemas.microsoft.com/office/word/2010/wordprocessingShape" mc:Ignorable="w14 w15 wp14">
   <w:body>
     <w:p>
       <w:pPr>
@@ -247,7 +247,7 @@
       <w:sdtContent>
         <w:p>
           <w:pPr>
-            <w:pStyle w:val="TtuloTDC"/>
+            <w:pStyle w:val="TtulodeTDC"/>
             <w:rPr>
               <w:rStyle w:val="Ttulo1Car"/>
               <w:color w:val="auto"/>
@@ -270,11 +270,7 @@
             <w:rPr>
               <w:rFonts w:asciiTheme="minorHAnsi" w:eastAsiaTheme="minorEastAsia" w:hAnsiTheme="minorHAnsi"/>
               <w:noProof/>
-              <w:kern w:val="2"/>
-              <w:sz w:val="24"/>
-              <w:szCs w:val="24"/>
               <w:lang w:val="es-ES" w:eastAsia="es-ES"/>
-              <w14:ligatures w14:val="standardContextual"/>
             </w:rPr>
           </w:pPr>
           <w:r>
@@ -298,7 +294,7 @@
             </w:rPr>
             <w:fldChar w:fldCharType="separate"/>
           </w:r>
-          <w:hyperlink w:anchor="_Toc182506920" w:history="1">
+          <w:hyperlink w:anchor="_Toc182580822" w:history="1">
             <w:r>
               <w:rPr>
                 <w:rStyle w:val="Hipervnculo"/>
@@ -325,7 +321,7 @@
                 <w:noProof/>
                 <w:webHidden/>
               </w:rPr>
-              <w:instrText xml:space="preserve"> PAGEREF _Toc182506920 \h </w:instrText>
+              <w:instrText xml:space="preserve"> PAGEREF _Toc182580822 \h </w:instrText>
             </w:r>
             <w:r>
               <w:rPr>
@@ -360,19 +356,15 @@
           <w:pPr>
             <w:pStyle w:val="TDC2"/>
             <w:tabs>
-              <w:tab w:val="left" w:pos="960"/>
+              <w:tab w:val="left" w:pos="880"/>
               <w:tab w:val="right" w:leader="dot" w:pos="8494"/>
             </w:tabs>
             <w:rPr>
               <w:rFonts w:asciiTheme="minorHAnsi" w:hAnsiTheme="minorHAnsi" w:cstheme="minorBidi"/>
               <w:noProof/>
-              <w:kern w:val="2"/>
-              <w:sz w:val="24"/>
-              <w:szCs w:val="24"/>
-              <w14:ligatures w14:val="standardContextual"/>
             </w:rPr>
           </w:pPr>
-          <w:hyperlink w:anchor="_Toc182506921" w:history="1">
+          <w:hyperlink w:anchor="_Toc182580823" w:history="1">
             <w:r>
               <w:rPr>
                 <w:rStyle w:val="Hipervnculo"/>
@@ -384,10 +376,6 @@
               <w:rPr>
                 <w:rFonts w:asciiTheme="minorHAnsi" w:hAnsiTheme="minorHAnsi" w:cstheme="minorBidi"/>
                 <w:noProof/>
-                <w:kern w:val="2"/>
-                <w:sz w:val="24"/>
-                <w:szCs w:val="24"/>
-                <w14:ligatures w14:val="standardContextual"/>
               </w:rPr>
               <w:tab/>
             </w:r>
@@ -417,7 +405,7 @@
                 <w:noProof/>
                 <w:webHidden/>
               </w:rPr>
-              <w:instrText xml:space="preserve"> PAGEREF _Toc182506921 \h </w:instrText>
+              <w:instrText xml:space="preserve"> PAGEREF _Toc182580823 \h </w:instrText>
             </w:r>
             <w:r>
               <w:rPr>
@@ -452,19 +440,15 @@
           <w:pPr>
             <w:pStyle w:val="TDC2"/>
             <w:tabs>
-              <w:tab w:val="left" w:pos="960"/>
+              <w:tab w:val="left" w:pos="880"/>
               <w:tab w:val="right" w:leader="dot" w:pos="8494"/>
             </w:tabs>
             <w:rPr>
               <w:rFonts w:asciiTheme="minorHAnsi" w:hAnsiTheme="minorHAnsi" w:cstheme="minorBidi"/>
               <w:noProof/>
-              <w:kern w:val="2"/>
-              <w:sz w:val="24"/>
-              <w:szCs w:val="24"/>
-              <w14:ligatures w14:val="standardContextual"/>
             </w:rPr>
           </w:pPr>
-          <w:hyperlink w:anchor="_Toc182506922" w:history="1">
+          <w:hyperlink w:anchor="_Toc182580824" w:history="1">
             <w:r>
               <w:rPr>
                 <w:rStyle w:val="Hipervnculo"/>
@@ -476,10 +460,6 @@
               <w:rPr>
                 <w:rFonts w:asciiTheme="minorHAnsi" w:hAnsiTheme="minorHAnsi" w:cstheme="minorBidi"/>
                 <w:noProof/>
-                <w:kern w:val="2"/>
-                <w:sz w:val="24"/>
-                <w:szCs w:val="24"/>
-                <w14:ligatures w14:val="standardContextual"/>
               </w:rPr>
               <w:tab/>
             </w:r>
@@ -509,7 +489,7 @@
                 <w:noProof/>
                 <w:webHidden/>
               </w:rPr>
-              <w:instrText xml:space="preserve"> PAGEREF _Toc182506922 \h </w:instrText>
+              <w:instrText xml:space="preserve"> PAGEREF _Toc182580824 \h </w:instrText>
             </w:r>
             <w:r>
               <w:rPr>
@@ -544,19 +524,15 @@
           <w:pPr>
             <w:pStyle w:val="TDC2"/>
             <w:tabs>
-              <w:tab w:val="left" w:pos="960"/>
+              <w:tab w:val="left" w:pos="880"/>
               <w:tab w:val="right" w:leader="dot" w:pos="8494"/>
             </w:tabs>
             <w:rPr>
               <w:rFonts w:asciiTheme="minorHAnsi" w:hAnsiTheme="minorHAnsi" w:cstheme="minorBidi"/>
               <w:noProof/>
-              <w:kern w:val="2"/>
-              <w:sz w:val="24"/>
-              <w:szCs w:val="24"/>
-              <w14:ligatures w14:val="standardContextual"/>
             </w:rPr>
           </w:pPr>
-          <w:hyperlink w:anchor="_Toc182506923" w:history="1">
+          <w:hyperlink w:anchor="_Toc182580825" w:history="1">
             <w:r>
               <w:rPr>
                 <w:rStyle w:val="Hipervnculo"/>
@@ -568,10 +544,6 @@
               <w:rPr>
                 <w:rFonts w:asciiTheme="minorHAnsi" w:hAnsiTheme="minorHAnsi" w:cstheme="minorBidi"/>
                 <w:noProof/>
-                <w:kern w:val="2"/>
-                <w:sz w:val="24"/>
-                <w:szCs w:val="24"/>
-                <w14:ligatures w14:val="standardContextual"/>
               </w:rPr>
               <w:tab/>
             </w:r>
@@ -601,7 +573,7 @@
                 <w:noProof/>
                 <w:webHidden/>
               </w:rPr>
-              <w:instrText xml:space="preserve"> PAGEREF _Toc182506923 \h </w:instrText>
+              <w:instrText xml:space="preserve"> PAGEREF _Toc182580825 \h </w:instrText>
             </w:r>
             <w:r>
               <w:rPr>
@@ -636,25 +608,37 @@
           <w:pPr>
             <w:pStyle w:val="TDC1"/>
             <w:tabs>
+              <w:tab w:val="left" w:pos="440"/>
               <w:tab w:val="right" w:leader="dot" w:pos="8494"/>
             </w:tabs>
             <w:rPr>
               <w:rFonts w:asciiTheme="minorHAnsi" w:eastAsiaTheme="minorEastAsia" w:hAnsiTheme="minorHAnsi"/>
               <w:noProof/>
-              <w:kern w:val="2"/>
-              <w:sz w:val="24"/>
-              <w:szCs w:val="24"/>
               <w:lang w:val="es-ES" w:eastAsia="es-ES"/>
-              <w14:ligatures w14:val="standardContextual"/>
             </w:rPr>
           </w:pPr>
-          <w:hyperlink w:anchor="_Toc182506924" w:history="1">
-            <w:r>
-              <w:rPr>
-                <w:rStyle w:val="Hipervnculo"/>
-                <w:noProof/>
-              </w:rPr>
-              <w:t>2           Theory and Background</w:t>
+          <w:hyperlink w:anchor="_Toc182580826" w:history="1">
+            <w:r>
+              <w:rPr>
+                <w:rStyle w:val="Hipervnculo"/>
+                <w:noProof/>
+              </w:rPr>
+              <w:t>2</w:t>
+            </w:r>
+            <w:r>
+              <w:rPr>
+                <w:rFonts w:asciiTheme="minorHAnsi" w:eastAsiaTheme="minorEastAsia" w:hAnsiTheme="minorHAnsi"/>
+                <w:noProof/>
+                <w:lang w:val="es-ES" w:eastAsia="es-ES"/>
+              </w:rPr>
+              <w:tab/>
+            </w:r>
+            <w:r>
+              <w:rPr>
+                <w:rStyle w:val="Hipervnculo"/>
+                <w:noProof/>
+              </w:rPr>
+              <w:t>Theory and Background</w:t>
             </w:r>
             <w:r>
               <w:rPr>
@@ -675,7 +659,1611 @@
                 <w:noProof/>
                 <w:webHidden/>
               </w:rPr>
-              <w:instrText xml:space="preserve"> PAGEREF _Toc182506924 \h </w:instrText>
+              <w:instrText xml:space="preserve"> PAGEREF _Toc182580826 \h </w:instrText>
+            </w:r>
+            <w:r>
+              <w:rPr>
+                <w:noProof/>
+                <w:webHidden/>
+              </w:rPr>
+            </w:r>
+            <w:r>
+              <w:rPr>
+                <w:noProof/>
+                <w:webHidden/>
+              </w:rPr>
+              <w:fldChar w:fldCharType="separate"/>
+            </w:r>
+            <w:r>
+              <w:rPr>
+                <w:noProof/>
+                <w:webHidden/>
+              </w:rPr>
+              <w:t>6</w:t>
+            </w:r>
+            <w:r>
+              <w:rPr>
+                <w:noProof/>
+                <w:webHidden/>
+              </w:rPr>
+              <w:fldChar w:fldCharType="end"/>
+            </w:r>
+          </w:hyperlink>
+        </w:p>
+        <w:p>
+          <w:pPr>
+            <w:pStyle w:val="TDC2"/>
+            <w:tabs>
+              <w:tab w:val="left" w:pos="880"/>
+              <w:tab w:val="right" w:leader="dot" w:pos="8494"/>
+            </w:tabs>
+            <w:rPr>
+              <w:rFonts w:asciiTheme="minorHAnsi" w:hAnsiTheme="minorHAnsi" w:cstheme="minorBidi"/>
+              <w:noProof/>
+            </w:rPr>
+          </w:pPr>
+          <w:hyperlink w:anchor="_Toc182580827" w:history="1">
+            <w:r>
+              <w:rPr>
+                <w:rStyle w:val="Hipervnculo"/>
+                <w:noProof/>
+              </w:rPr>
+              <w:t>2.1</w:t>
+            </w:r>
+            <w:r>
+              <w:rPr>
+                <w:rFonts w:asciiTheme="minorHAnsi" w:hAnsiTheme="minorHAnsi" w:cstheme="minorBidi"/>
+                <w:noProof/>
+              </w:rPr>
+              <w:tab/>
+            </w:r>
+            <w:r>
+              <w:rPr>
+                <w:rStyle w:val="Hipervnculo"/>
+                <w:noProof/>
+              </w:rPr>
+              <w:t>Neural Network Overview</w:t>
+            </w:r>
+            <w:r>
+              <w:rPr>
+                <w:noProof/>
+                <w:webHidden/>
+              </w:rPr>
+              <w:tab/>
+            </w:r>
+            <w:r>
+              <w:rPr>
+                <w:noProof/>
+                <w:webHidden/>
+              </w:rPr>
+              <w:fldChar w:fldCharType="begin"/>
+            </w:r>
+            <w:r>
+              <w:rPr>
+                <w:noProof/>
+                <w:webHidden/>
+              </w:rPr>
+              <w:instrText xml:space="preserve"> PAGEREF _Toc182580827 \h </w:instrText>
+            </w:r>
+            <w:r>
+              <w:rPr>
+                <w:noProof/>
+                <w:webHidden/>
+              </w:rPr>
+            </w:r>
+            <w:r>
+              <w:rPr>
+                <w:noProof/>
+                <w:webHidden/>
+              </w:rPr>
+              <w:fldChar w:fldCharType="separate"/>
+            </w:r>
+            <w:r>
+              <w:rPr>
+                <w:noProof/>
+                <w:webHidden/>
+              </w:rPr>
+              <w:t>6</w:t>
+            </w:r>
+            <w:r>
+              <w:rPr>
+                <w:noProof/>
+                <w:webHidden/>
+              </w:rPr>
+              <w:fldChar w:fldCharType="end"/>
+            </w:r>
+          </w:hyperlink>
+        </w:p>
+        <w:p>
+          <w:pPr>
+            <w:pStyle w:val="TDC2"/>
+            <w:tabs>
+              <w:tab w:val="left" w:pos="880"/>
+              <w:tab w:val="right" w:leader="dot" w:pos="8494"/>
+            </w:tabs>
+            <w:rPr>
+              <w:rFonts w:asciiTheme="minorHAnsi" w:hAnsiTheme="minorHAnsi" w:cstheme="minorBidi"/>
+              <w:noProof/>
+            </w:rPr>
+          </w:pPr>
+          <w:hyperlink w:anchor="_Toc182580828" w:history="1">
+            <w:r>
+              <w:rPr>
+                <w:rStyle w:val="Hipervnculo"/>
+                <w:noProof/>
+              </w:rPr>
+              <w:t>2.2</w:t>
+            </w:r>
+            <w:r>
+              <w:rPr>
+                <w:rFonts w:asciiTheme="minorHAnsi" w:hAnsiTheme="minorHAnsi" w:cstheme="minorBidi"/>
+                <w:noProof/>
+              </w:rPr>
+              <w:tab/>
+            </w:r>
+            <w:r>
+              <w:rPr>
+                <w:rStyle w:val="Hipervnculo"/>
+                <w:noProof/>
+              </w:rPr>
+              <w:t>Key Algorithms Used</w:t>
+            </w:r>
+            <w:r>
+              <w:rPr>
+                <w:noProof/>
+                <w:webHidden/>
+              </w:rPr>
+              <w:tab/>
+            </w:r>
+            <w:r>
+              <w:rPr>
+                <w:noProof/>
+                <w:webHidden/>
+              </w:rPr>
+              <w:fldChar w:fldCharType="begin"/>
+            </w:r>
+            <w:r>
+              <w:rPr>
+                <w:noProof/>
+                <w:webHidden/>
+              </w:rPr>
+              <w:instrText xml:space="preserve"> PAGEREF _Toc182580828 \h </w:instrText>
+            </w:r>
+            <w:r>
+              <w:rPr>
+                <w:noProof/>
+                <w:webHidden/>
+              </w:rPr>
+            </w:r>
+            <w:r>
+              <w:rPr>
+                <w:noProof/>
+                <w:webHidden/>
+              </w:rPr>
+              <w:fldChar w:fldCharType="separate"/>
+            </w:r>
+            <w:r>
+              <w:rPr>
+                <w:noProof/>
+                <w:webHidden/>
+              </w:rPr>
+              <w:t>6</w:t>
+            </w:r>
+            <w:r>
+              <w:rPr>
+                <w:noProof/>
+                <w:webHidden/>
+              </w:rPr>
+              <w:fldChar w:fldCharType="end"/>
+            </w:r>
+          </w:hyperlink>
+        </w:p>
+        <w:p>
+          <w:pPr>
+            <w:pStyle w:val="TDC1"/>
+            <w:tabs>
+              <w:tab w:val="left" w:pos="440"/>
+              <w:tab w:val="right" w:leader="dot" w:pos="8494"/>
+            </w:tabs>
+            <w:rPr>
+              <w:rFonts w:asciiTheme="minorHAnsi" w:eastAsiaTheme="minorEastAsia" w:hAnsiTheme="minorHAnsi"/>
+              <w:noProof/>
+              <w:lang w:val="es-ES" w:eastAsia="es-ES"/>
+            </w:rPr>
+          </w:pPr>
+          <w:hyperlink w:anchor="_Toc182580829" w:history="1">
+            <w:r>
+              <w:rPr>
+                <w:rStyle w:val="Hipervnculo"/>
+                <w:noProof/>
+              </w:rPr>
+              <w:t>3</w:t>
+            </w:r>
+            <w:r>
+              <w:rPr>
+                <w:rFonts w:asciiTheme="minorHAnsi" w:eastAsiaTheme="minorEastAsia" w:hAnsiTheme="minorHAnsi"/>
+                <w:noProof/>
+                <w:lang w:val="es-ES" w:eastAsia="es-ES"/>
+              </w:rPr>
+              <w:tab/>
+            </w:r>
+            <w:r>
+              <w:rPr>
+                <w:rStyle w:val="Hipervnculo"/>
+                <w:noProof/>
+              </w:rPr>
+              <w:t>Design and Implementation</w:t>
+            </w:r>
+            <w:r>
+              <w:rPr>
+                <w:noProof/>
+                <w:webHidden/>
+              </w:rPr>
+              <w:tab/>
+            </w:r>
+            <w:r>
+              <w:rPr>
+                <w:noProof/>
+                <w:webHidden/>
+              </w:rPr>
+              <w:fldChar w:fldCharType="begin"/>
+            </w:r>
+            <w:r>
+              <w:rPr>
+                <w:noProof/>
+                <w:webHidden/>
+              </w:rPr>
+              <w:instrText xml:space="preserve"> PAGEREF _Toc182580829 \h </w:instrText>
+            </w:r>
+            <w:r>
+              <w:rPr>
+                <w:noProof/>
+                <w:webHidden/>
+              </w:rPr>
+            </w:r>
+            <w:r>
+              <w:rPr>
+                <w:noProof/>
+                <w:webHidden/>
+              </w:rPr>
+              <w:fldChar w:fldCharType="separate"/>
+            </w:r>
+            <w:r>
+              <w:rPr>
+                <w:noProof/>
+                <w:webHidden/>
+              </w:rPr>
+              <w:t>6</w:t>
+            </w:r>
+            <w:r>
+              <w:rPr>
+                <w:noProof/>
+                <w:webHidden/>
+              </w:rPr>
+              <w:fldChar w:fldCharType="end"/>
+            </w:r>
+          </w:hyperlink>
+        </w:p>
+        <w:p>
+          <w:pPr>
+            <w:pStyle w:val="TDC2"/>
+            <w:tabs>
+              <w:tab w:val="left" w:pos="880"/>
+              <w:tab w:val="right" w:leader="dot" w:pos="8494"/>
+            </w:tabs>
+            <w:rPr>
+              <w:rFonts w:asciiTheme="minorHAnsi" w:hAnsiTheme="minorHAnsi" w:cstheme="minorBidi"/>
+              <w:noProof/>
+            </w:rPr>
+          </w:pPr>
+          <w:hyperlink w:anchor="_Toc182580830" w:history="1">
+            <w:r>
+              <w:rPr>
+                <w:rStyle w:val="Hipervnculo"/>
+                <w:noProof/>
+              </w:rPr>
+              <w:t>3.1</w:t>
+            </w:r>
+            <w:r>
+              <w:rPr>
+                <w:rFonts w:asciiTheme="minorHAnsi" w:hAnsiTheme="minorHAnsi" w:cstheme="minorBidi"/>
+                <w:noProof/>
+              </w:rPr>
+              <w:tab/>
+            </w:r>
+            <w:r>
+              <w:rPr>
+                <w:rStyle w:val="Hipervnculo"/>
+                <w:noProof/>
+              </w:rPr>
+              <w:t>Project Structure</w:t>
+            </w:r>
+            <w:r>
+              <w:rPr>
+                <w:noProof/>
+                <w:webHidden/>
+              </w:rPr>
+              <w:tab/>
+            </w:r>
+            <w:r>
+              <w:rPr>
+                <w:noProof/>
+                <w:webHidden/>
+              </w:rPr>
+              <w:fldChar w:fldCharType="begin"/>
+            </w:r>
+            <w:r>
+              <w:rPr>
+                <w:noProof/>
+                <w:webHidden/>
+              </w:rPr>
+              <w:instrText xml:space="preserve"> PAGEREF _Toc182580830 \h </w:instrText>
+            </w:r>
+            <w:r>
+              <w:rPr>
+                <w:noProof/>
+                <w:webHidden/>
+              </w:rPr>
+            </w:r>
+            <w:r>
+              <w:rPr>
+                <w:noProof/>
+                <w:webHidden/>
+              </w:rPr>
+              <w:fldChar w:fldCharType="separate"/>
+            </w:r>
+            <w:r>
+              <w:rPr>
+                <w:noProof/>
+                <w:webHidden/>
+              </w:rPr>
+              <w:t>6</w:t>
+            </w:r>
+            <w:r>
+              <w:rPr>
+                <w:noProof/>
+                <w:webHidden/>
+              </w:rPr>
+              <w:fldChar w:fldCharType="end"/>
+            </w:r>
+          </w:hyperlink>
+        </w:p>
+        <w:p>
+          <w:pPr>
+            <w:pStyle w:val="TDC2"/>
+            <w:tabs>
+              <w:tab w:val="left" w:pos="880"/>
+              <w:tab w:val="right" w:leader="dot" w:pos="8494"/>
+            </w:tabs>
+            <w:rPr>
+              <w:rFonts w:asciiTheme="minorHAnsi" w:hAnsiTheme="minorHAnsi" w:cstheme="minorBidi"/>
+              <w:noProof/>
+            </w:rPr>
+          </w:pPr>
+          <w:hyperlink w:anchor="_Toc182580831" w:history="1">
+            <w:r>
+              <w:rPr>
+                <w:rStyle w:val="Hipervnculo"/>
+                <w:noProof/>
+              </w:rPr>
+              <w:t>3.2</w:t>
+            </w:r>
+            <w:r>
+              <w:rPr>
+                <w:rFonts w:asciiTheme="minorHAnsi" w:hAnsiTheme="minorHAnsi" w:cstheme="minorBidi"/>
+                <w:noProof/>
+              </w:rPr>
+              <w:tab/>
+            </w:r>
+            <w:r>
+              <w:rPr>
+                <w:rStyle w:val="Hipervnculo"/>
+                <w:noProof/>
+              </w:rPr>
+              <w:t>Definition of Structures</w:t>
+            </w:r>
+            <w:r>
+              <w:rPr>
+                <w:noProof/>
+                <w:webHidden/>
+              </w:rPr>
+              <w:tab/>
+            </w:r>
+            <w:r>
+              <w:rPr>
+                <w:noProof/>
+                <w:webHidden/>
+              </w:rPr>
+              <w:fldChar w:fldCharType="begin"/>
+            </w:r>
+            <w:r>
+              <w:rPr>
+                <w:noProof/>
+                <w:webHidden/>
+              </w:rPr>
+              <w:instrText xml:space="preserve"> PAGEREF _Toc182580831 \h </w:instrText>
+            </w:r>
+            <w:r>
+              <w:rPr>
+                <w:noProof/>
+                <w:webHidden/>
+              </w:rPr>
+            </w:r>
+            <w:r>
+              <w:rPr>
+                <w:noProof/>
+                <w:webHidden/>
+              </w:rPr>
+              <w:fldChar w:fldCharType="separate"/>
+            </w:r>
+            <w:r>
+              <w:rPr>
+                <w:noProof/>
+                <w:webHidden/>
+              </w:rPr>
+              <w:t>6</w:t>
+            </w:r>
+            <w:r>
+              <w:rPr>
+                <w:noProof/>
+                <w:webHidden/>
+              </w:rPr>
+              <w:fldChar w:fldCharType="end"/>
+            </w:r>
+          </w:hyperlink>
+        </w:p>
+        <w:p>
+          <w:pPr>
+            <w:pStyle w:val="TDC3"/>
+            <w:tabs>
+              <w:tab w:val="left" w:pos="1320"/>
+              <w:tab w:val="right" w:leader="dot" w:pos="8494"/>
+            </w:tabs>
+            <w:rPr>
+              <w:rFonts w:asciiTheme="minorHAnsi" w:hAnsiTheme="minorHAnsi" w:cstheme="minorBidi"/>
+              <w:noProof/>
+            </w:rPr>
+          </w:pPr>
+          <w:hyperlink w:anchor="_Toc182580832" w:history="1">
+            <w:r>
+              <w:rPr>
+                <w:rStyle w:val="Hipervnculo"/>
+                <w:noProof/>
+              </w:rPr>
+              <w:t>3.2.1</w:t>
+            </w:r>
+            <w:r>
+              <w:rPr>
+                <w:rFonts w:asciiTheme="minorHAnsi" w:hAnsiTheme="minorHAnsi" w:cstheme="minorBidi"/>
+                <w:noProof/>
+              </w:rPr>
+              <w:tab/>
+            </w:r>
+            <w:r>
+              <w:rPr>
+                <w:rStyle w:val="Hipervnculo"/>
+                <w:noProof/>
+              </w:rPr>
+              <w:t>Neurons</w:t>
+            </w:r>
+            <w:r>
+              <w:rPr>
+                <w:noProof/>
+                <w:webHidden/>
+              </w:rPr>
+              <w:tab/>
+            </w:r>
+            <w:r>
+              <w:rPr>
+                <w:noProof/>
+                <w:webHidden/>
+              </w:rPr>
+              <w:fldChar w:fldCharType="begin"/>
+            </w:r>
+            <w:r>
+              <w:rPr>
+                <w:noProof/>
+                <w:webHidden/>
+              </w:rPr>
+              <w:instrText xml:space="preserve"> PAGEREF _Toc182580832 \h </w:instrText>
+            </w:r>
+            <w:r>
+              <w:rPr>
+                <w:noProof/>
+                <w:webHidden/>
+              </w:rPr>
+            </w:r>
+            <w:r>
+              <w:rPr>
+                <w:noProof/>
+                <w:webHidden/>
+              </w:rPr>
+              <w:fldChar w:fldCharType="separate"/>
+            </w:r>
+            <w:r>
+              <w:rPr>
+                <w:noProof/>
+                <w:webHidden/>
+              </w:rPr>
+              <w:t>6</w:t>
+            </w:r>
+            <w:r>
+              <w:rPr>
+                <w:noProof/>
+                <w:webHidden/>
+              </w:rPr>
+              <w:fldChar w:fldCharType="end"/>
+            </w:r>
+          </w:hyperlink>
+        </w:p>
+        <w:p>
+          <w:pPr>
+            <w:pStyle w:val="TDC3"/>
+            <w:tabs>
+              <w:tab w:val="left" w:pos="1320"/>
+              <w:tab w:val="right" w:leader="dot" w:pos="8494"/>
+            </w:tabs>
+            <w:rPr>
+              <w:rFonts w:asciiTheme="minorHAnsi" w:hAnsiTheme="minorHAnsi" w:cstheme="minorBidi"/>
+              <w:noProof/>
+            </w:rPr>
+          </w:pPr>
+          <w:hyperlink w:anchor="_Toc182580833" w:history="1">
+            <w:r>
+              <w:rPr>
+                <w:rStyle w:val="Hipervnculo"/>
+                <w:noProof/>
+              </w:rPr>
+              <w:t>3.2.2</w:t>
+            </w:r>
+            <w:r>
+              <w:rPr>
+                <w:rFonts w:asciiTheme="minorHAnsi" w:hAnsiTheme="minorHAnsi" w:cstheme="minorBidi"/>
+                <w:noProof/>
+              </w:rPr>
+              <w:tab/>
+            </w:r>
+            <w:r>
+              <w:rPr>
+                <w:rStyle w:val="Hipervnculo"/>
+                <w:noProof/>
+              </w:rPr>
+              <w:t>Connections</w:t>
+            </w:r>
+            <w:r>
+              <w:rPr>
+                <w:noProof/>
+                <w:webHidden/>
+              </w:rPr>
+              <w:tab/>
+            </w:r>
+            <w:r>
+              <w:rPr>
+                <w:noProof/>
+                <w:webHidden/>
+              </w:rPr>
+              <w:fldChar w:fldCharType="begin"/>
+            </w:r>
+            <w:r>
+              <w:rPr>
+                <w:noProof/>
+                <w:webHidden/>
+              </w:rPr>
+              <w:instrText xml:space="preserve"> PAGEREF _Toc182580833 \h </w:instrText>
+            </w:r>
+            <w:r>
+              <w:rPr>
+                <w:noProof/>
+                <w:webHidden/>
+              </w:rPr>
+            </w:r>
+            <w:r>
+              <w:rPr>
+                <w:noProof/>
+                <w:webHidden/>
+              </w:rPr>
+              <w:fldChar w:fldCharType="separate"/>
+            </w:r>
+            <w:r>
+              <w:rPr>
+                <w:noProof/>
+                <w:webHidden/>
+              </w:rPr>
+              <w:t>6</w:t>
+            </w:r>
+            <w:r>
+              <w:rPr>
+                <w:noProof/>
+                <w:webHidden/>
+              </w:rPr>
+              <w:fldChar w:fldCharType="end"/>
+            </w:r>
+          </w:hyperlink>
+        </w:p>
+        <w:p>
+          <w:pPr>
+            <w:pStyle w:val="TDC3"/>
+            <w:tabs>
+              <w:tab w:val="left" w:pos="1320"/>
+              <w:tab w:val="right" w:leader="dot" w:pos="8494"/>
+            </w:tabs>
+            <w:rPr>
+              <w:rFonts w:asciiTheme="minorHAnsi" w:hAnsiTheme="minorHAnsi" w:cstheme="minorBidi"/>
+              <w:noProof/>
+            </w:rPr>
+          </w:pPr>
+          <w:hyperlink w:anchor="_Toc182580834" w:history="1">
+            <w:r>
+              <w:rPr>
+                <w:rStyle w:val="Hipervnculo"/>
+                <w:noProof/>
+              </w:rPr>
+              <w:t>3.2.3</w:t>
+            </w:r>
+            <w:r>
+              <w:rPr>
+                <w:rFonts w:asciiTheme="minorHAnsi" w:hAnsiTheme="minorHAnsi" w:cstheme="minorBidi"/>
+                <w:noProof/>
+              </w:rPr>
+              <w:tab/>
+            </w:r>
+            <w:r>
+              <w:rPr>
+                <w:rStyle w:val="Hipervnculo"/>
+                <w:noProof/>
+              </w:rPr>
+              <w:t>Layers</w:t>
+            </w:r>
+            <w:r>
+              <w:rPr>
+                <w:noProof/>
+                <w:webHidden/>
+              </w:rPr>
+              <w:tab/>
+            </w:r>
+            <w:r>
+              <w:rPr>
+                <w:noProof/>
+                <w:webHidden/>
+              </w:rPr>
+              <w:fldChar w:fldCharType="begin"/>
+            </w:r>
+            <w:r>
+              <w:rPr>
+                <w:noProof/>
+                <w:webHidden/>
+              </w:rPr>
+              <w:instrText xml:space="preserve"> PAGEREF _Toc182580834 \h </w:instrText>
+            </w:r>
+            <w:r>
+              <w:rPr>
+                <w:noProof/>
+                <w:webHidden/>
+              </w:rPr>
+            </w:r>
+            <w:r>
+              <w:rPr>
+                <w:noProof/>
+                <w:webHidden/>
+              </w:rPr>
+              <w:fldChar w:fldCharType="separate"/>
+            </w:r>
+            <w:r>
+              <w:rPr>
+                <w:noProof/>
+                <w:webHidden/>
+              </w:rPr>
+              <w:t>6</w:t>
+            </w:r>
+            <w:r>
+              <w:rPr>
+                <w:noProof/>
+                <w:webHidden/>
+              </w:rPr>
+              <w:fldChar w:fldCharType="end"/>
+            </w:r>
+          </w:hyperlink>
+        </w:p>
+        <w:p>
+          <w:pPr>
+            <w:pStyle w:val="TDC1"/>
+            <w:tabs>
+              <w:tab w:val="left" w:pos="440"/>
+              <w:tab w:val="right" w:leader="dot" w:pos="8494"/>
+            </w:tabs>
+            <w:rPr>
+              <w:rFonts w:asciiTheme="minorHAnsi" w:eastAsiaTheme="minorEastAsia" w:hAnsiTheme="minorHAnsi"/>
+              <w:noProof/>
+              <w:lang w:val="es-ES" w:eastAsia="es-ES"/>
+            </w:rPr>
+          </w:pPr>
+          <w:hyperlink w:anchor="_Toc182580835" w:history="1">
+            <w:r>
+              <w:rPr>
+                <w:rStyle w:val="Hipervnculo"/>
+                <w:noProof/>
+              </w:rPr>
+              <w:t>4</w:t>
+            </w:r>
+            <w:r>
+              <w:rPr>
+                <w:rFonts w:asciiTheme="minorHAnsi" w:eastAsiaTheme="minorEastAsia" w:hAnsiTheme="minorHAnsi"/>
+                <w:noProof/>
+                <w:lang w:val="es-ES" w:eastAsia="es-ES"/>
+              </w:rPr>
+              <w:tab/>
+            </w:r>
+            <w:r>
+              <w:rPr>
+                <w:rStyle w:val="Hipervnculo"/>
+                <w:noProof/>
+              </w:rPr>
+              <w:t>Training the Neural Network</w:t>
+            </w:r>
+            <w:r>
+              <w:rPr>
+                <w:noProof/>
+                <w:webHidden/>
+              </w:rPr>
+              <w:tab/>
+            </w:r>
+            <w:r>
+              <w:rPr>
+                <w:noProof/>
+                <w:webHidden/>
+              </w:rPr>
+              <w:fldChar w:fldCharType="begin"/>
+            </w:r>
+            <w:r>
+              <w:rPr>
+                <w:noProof/>
+                <w:webHidden/>
+              </w:rPr>
+              <w:instrText xml:space="preserve"> PAGEREF _Toc182580835 \h </w:instrText>
+            </w:r>
+            <w:r>
+              <w:rPr>
+                <w:noProof/>
+                <w:webHidden/>
+              </w:rPr>
+            </w:r>
+            <w:r>
+              <w:rPr>
+                <w:noProof/>
+                <w:webHidden/>
+              </w:rPr>
+              <w:fldChar w:fldCharType="separate"/>
+            </w:r>
+            <w:r>
+              <w:rPr>
+                <w:noProof/>
+                <w:webHidden/>
+              </w:rPr>
+              <w:t>6</w:t>
+            </w:r>
+            <w:r>
+              <w:rPr>
+                <w:noProof/>
+                <w:webHidden/>
+              </w:rPr>
+              <w:fldChar w:fldCharType="end"/>
+            </w:r>
+          </w:hyperlink>
+        </w:p>
+        <w:p>
+          <w:pPr>
+            <w:pStyle w:val="TDC2"/>
+            <w:tabs>
+              <w:tab w:val="left" w:pos="880"/>
+              <w:tab w:val="right" w:leader="dot" w:pos="8494"/>
+            </w:tabs>
+            <w:rPr>
+              <w:rFonts w:asciiTheme="minorHAnsi" w:hAnsiTheme="minorHAnsi" w:cstheme="minorBidi"/>
+              <w:noProof/>
+            </w:rPr>
+          </w:pPr>
+          <w:hyperlink w:anchor="_Toc182580836" w:history="1">
+            <w:r>
+              <w:rPr>
+                <w:rStyle w:val="Hipervnculo"/>
+                <w:noProof/>
+              </w:rPr>
+              <w:t>4.1</w:t>
+            </w:r>
+            <w:r>
+              <w:rPr>
+                <w:rFonts w:asciiTheme="minorHAnsi" w:hAnsiTheme="minorHAnsi" w:cstheme="minorBidi"/>
+                <w:noProof/>
+              </w:rPr>
+              <w:tab/>
+            </w:r>
+            <w:r>
+              <w:rPr>
+                <w:rStyle w:val="Hipervnculo"/>
+                <w:noProof/>
+              </w:rPr>
+              <w:t>Creating Connections Between Layers</w:t>
+            </w:r>
+            <w:r>
+              <w:rPr>
+                <w:noProof/>
+                <w:webHidden/>
+              </w:rPr>
+              <w:tab/>
+            </w:r>
+            <w:r>
+              <w:rPr>
+                <w:noProof/>
+                <w:webHidden/>
+              </w:rPr>
+              <w:fldChar w:fldCharType="begin"/>
+            </w:r>
+            <w:r>
+              <w:rPr>
+                <w:noProof/>
+                <w:webHidden/>
+              </w:rPr>
+              <w:instrText xml:space="preserve"> PAGEREF _Toc182580836 \h </w:instrText>
+            </w:r>
+            <w:r>
+              <w:rPr>
+                <w:noProof/>
+                <w:webHidden/>
+              </w:rPr>
+            </w:r>
+            <w:r>
+              <w:rPr>
+                <w:noProof/>
+                <w:webHidden/>
+              </w:rPr>
+              <w:fldChar w:fldCharType="separate"/>
+            </w:r>
+            <w:r>
+              <w:rPr>
+                <w:noProof/>
+                <w:webHidden/>
+              </w:rPr>
+              <w:t>6</w:t>
+            </w:r>
+            <w:r>
+              <w:rPr>
+                <w:noProof/>
+                <w:webHidden/>
+              </w:rPr>
+              <w:fldChar w:fldCharType="end"/>
+            </w:r>
+          </w:hyperlink>
+        </w:p>
+        <w:p>
+          <w:pPr>
+            <w:pStyle w:val="TDC2"/>
+            <w:tabs>
+              <w:tab w:val="left" w:pos="880"/>
+              <w:tab w:val="right" w:leader="dot" w:pos="8494"/>
+            </w:tabs>
+            <w:rPr>
+              <w:rFonts w:asciiTheme="minorHAnsi" w:hAnsiTheme="minorHAnsi" w:cstheme="minorBidi"/>
+              <w:noProof/>
+            </w:rPr>
+          </w:pPr>
+          <w:hyperlink w:anchor="_Toc182580837" w:history="1">
+            <w:r>
+              <w:rPr>
+                <w:rStyle w:val="Hipervnculo"/>
+                <w:noProof/>
+              </w:rPr>
+              <w:t>4.2</w:t>
+            </w:r>
+            <w:r>
+              <w:rPr>
+                <w:rFonts w:asciiTheme="minorHAnsi" w:hAnsiTheme="minorHAnsi" w:cstheme="minorBidi"/>
+                <w:noProof/>
+              </w:rPr>
+              <w:tab/>
+            </w:r>
+            <w:r>
+              <w:rPr>
+                <w:rStyle w:val="Hipervnculo"/>
+                <w:noProof/>
+              </w:rPr>
+              <w:t>Data Normalization</w:t>
+            </w:r>
+            <w:r>
+              <w:rPr>
+                <w:noProof/>
+                <w:webHidden/>
+              </w:rPr>
+              <w:tab/>
+            </w:r>
+            <w:r>
+              <w:rPr>
+                <w:noProof/>
+                <w:webHidden/>
+              </w:rPr>
+              <w:fldChar w:fldCharType="begin"/>
+            </w:r>
+            <w:r>
+              <w:rPr>
+                <w:noProof/>
+                <w:webHidden/>
+              </w:rPr>
+              <w:instrText xml:space="preserve"> PAGEREF _Toc182580837 \h </w:instrText>
+            </w:r>
+            <w:r>
+              <w:rPr>
+                <w:noProof/>
+                <w:webHidden/>
+              </w:rPr>
+            </w:r>
+            <w:r>
+              <w:rPr>
+                <w:noProof/>
+                <w:webHidden/>
+              </w:rPr>
+              <w:fldChar w:fldCharType="separate"/>
+            </w:r>
+            <w:r>
+              <w:rPr>
+                <w:noProof/>
+                <w:webHidden/>
+              </w:rPr>
+              <w:t>6</w:t>
+            </w:r>
+            <w:r>
+              <w:rPr>
+                <w:noProof/>
+                <w:webHidden/>
+              </w:rPr>
+              <w:fldChar w:fldCharType="end"/>
+            </w:r>
+          </w:hyperlink>
+        </w:p>
+        <w:p>
+          <w:pPr>
+            <w:pStyle w:val="TDC2"/>
+            <w:tabs>
+              <w:tab w:val="left" w:pos="880"/>
+              <w:tab w:val="right" w:leader="dot" w:pos="8494"/>
+            </w:tabs>
+            <w:rPr>
+              <w:rFonts w:asciiTheme="minorHAnsi" w:hAnsiTheme="minorHAnsi" w:cstheme="minorBidi"/>
+              <w:noProof/>
+            </w:rPr>
+          </w:pPr>
+          <w:hyperlink w:anchor="_Toc182580838" w:history="1">
+            <w:r>
+              <w:rPr>
+                <w:rStyle w:val="Hipervnculo"/>
+                <w:noProof/>
+              </w:rPr>
+              <w:t>4.3</w:t>
+            </w:r>
+            <w:r>
+              <w:rPr>
+                <w:rFonts w:asciiTheme="minorHAnsi" w:hAnsiTheme="minorHAnsi" w:cstheme="minorBidi"/>
+                <w:noProof/>
+              </w:rPr>
+              <w:tab/>
+            </w:r>
+            <w:r>
+              <w:rPr>
+                <w:rStyle w:val="Hipervnculo"/>
+                <w:noProof/>
+              </w:rPr>
+              <w:t>Forward Propagation</w:t>
+            </w:r>
+            <w:r>
+              <w:rPr>
+                <w:noProof/>
+                <w:webHidden/>
+              </w:rPr>
+              <w:tab/>
+            </w:r>
+            <w:r>
+              <w:rPr>
+                <w:noProof/>
+                <w:webHidden/>
+              </w:rPr>
+              <w:fldChar w:fldCharType="begin"/>
+            </w:r>
+            <w:r>
+              <w:rPr>
+                <w:noProof/>
+                <w:webHidden/>
+              </w:rPr>
+              <w:instrText xml:space="preserve"> PAGEREF _Toc182580838 \h </w:instrText>
+            </w:r>
+            <w:r>
+              <w:rPr>
+                <w:noProof/>
+                <w:webHidden/>
+              </w:rPr>
+            </w:r>
+            <w:r>
+              <w:rPr>
+                <w:noProof/>
+                <w:webHidden/>
+              </w:rPr>
+              <w:fldChar w:fldCharType="separate"/>
+            </w:r>
+            <w:r>
+              <w:rPr>
+                <w:noProof/>
+                <w:webHidden/>
+              </w:rPr>
+              <w:t>6</w:t>
+            </w:r>
+            <w:r>
+              <w:rPr>
+                <w:noProof/>
+                <w:webHidden/>
+              </w:rPr>
+              <w:fldChar w:fldCharType="end"/>
+            </w:r>
+          </w:hyperlink>
+        </w:p>
+        <w:p>
+          <w:pPr>
+            <w:pStyle w:val="TDC2"/>
+            <w:tabs>
+              <w:tab w:val="left" w:pos="880"/>
+              <w:tab w:val="right" w:leader="dot" w:pos="8494"/>
+            </w:tabs>
+            <w:rPr>
+              <w:rFonts w:asciiTheme="minorHAnsi" w:hAnsiTheme="minorHAnsi" w:cstheme="minorBidi"/>
+              <w:noProof/>
+            </w:rPr>
+          </w:pPr>
+          <w:hyperlink w:anchor="_Toc182580839" w:history="1">
+            <w:r>
+              <w:rPr>
+                <w:rStyle w:val="Hipervnculo"/>
+                <w:noProof/>
+              </w:rPr>
+              <w:t>4.4</w:t>
+            </w:r>
+            <w:r>
+              <w:rPr>
+                <w:rFonts w:asciiTheme="minorHAnsi" w:hAnsiTheme="minorHAnsi" w:cstheme="minorBidi"/>
+                <w:noProof/>
+              </w:rPr>
+              <w:tab/>
+            </w:r>
+            <w:r>
+              <w:rPr>
+                <w:rStyle w:val="Hipervnculo"/>
+                <w:noProof/>
+              </w:rPr>
+              <w:t>Backpropagation</w:t>
+            </w:r>
+            <w:r>
+              <w:rPr>
+                <w:noProof/>
+                <w:webHidden/>
+              </w:rPr>
+              <w:tab/>
+            </w:r>
+            <w:r>
+              <w:rPr>
+                <w:noProof/>
+                <w:webHidden/>
+              </w:rPr>
+              <w:fldChar w:fldCharType="begin"/>
+            </w:r>
+            <w:r>
+              <w:rPr>
+                <w:noProof/>
+                <w:webHidden/>
+              </w:rPr>
+              <w:instrText xml:space="preserve"> PAGEREF _Toc182580839 \h </w:instrText>
+            </w:r>
+            <w:r>
+              <w:rPr>
+                <w:noProof/>
+                <w:webHidden/>
+              </w:rPr>
+            </w:r>
+            <w:r>
+              <w:rPr>
+                <w:noProof/>
+                <w:webHidden/>
+              </w:rPr>
+              <w:fldChar w:fldCharType="separate"/>
+            </w:r>
+            <w:r>
+              <w:rPr>
+                <w:noProof/>
+                <w:webHidden/>
+              </w:rPr>
+              <w:t>6</w:t>
+            </w:r>
+            <w:r>
+              <w:rPr>
+                <w:noProof/>
+                <w:webHidden/>
+              </w:rPr>
+              <w:fldChar w:fldCharType="end"/>
+            </w:r>
+          </w:hyperlink>
+        </w:p>
+        <w:p>
+          <w:pPr>
+            <w:pStyle w:val="TDC2"/>
+            <w:tabs>
+              <w:tab w:val="left" w:pos="880"/>
+              <w:tab w:val="right" w:leader="dot" w:pos="8494"/>
+            </w:tabs>
+            <w:rPr>
+              <w:rFonts w:asciiTheme="minorHAnsi" w:hAnsiTheme="minorHAnsi" w:cstheme="minorBidi"/>
+              <w:noProof/>
+            </w:rPr>
+          </w:pPr>
+          <w:hyperlink w:anchor="_Toc182580840" w:history="1">
+            <w:r>
+              <w:rPr>
+                <w:rStyle w:val="Hipervnculo"/>
+                <w:noProof/>
+              </w:rPr>
+              <w:t>4.5</w:t>
+            </w:r>
+            <w:r>
+              <w:rPr>
+                <w:rFonts w:asciiTheme="minorHAnsi" w:hAnsiTheme="minorHAnsi" w:cstheme="minorBidi"/>
+                <w:noProof/>
+              </w:rPr>
+              <w:tab/>
+            </w:r>
+            <w:r>
+              <w:rPr>
+                <w:rStyle w:val="Hipervnculo"/>
+                <w:noProof/>
+              </w:rPr>
+              <w:t>Training Functions</w:t>
+            </w:r>
+            <w:r>
+              <w:rPr>
+                <w:noProof/>
+                <w:webHidden/>
+              </w:rPr>
+              <w:tab/>
+            </w:r>
+            <w:r>
+              <w:rPr>
+                <w:noProof/>
+                <w:webHidden/>
+              </w:rPr>
+              <w:fldChar w:fldCharType="begin"/>
+            </w:r>
+            <w:r>
+              <w:rPr>
+                <w:noProof/>
+                <w:webHidden/>
+              </w:rPr>
+              <w:instrText xml:space="preserve"> PAGEREF _Toc182580840 \h </w:instrText>
+            </w:r>
+            <w:r>
+              <w:rPr>
+                <w:noProof/>
+                <w:webHidden/>
+              </w:rPr>
+            </w:r>
+            <w:r>
+              <w:rPr>
+                <w:noProof/>
+                <w:webHidden/>
+              </w:rPr>
+              <w:fldChar w:fldCharType="separate"/>
+            </w:r>
+            <w:r>
+              <w:rPr>
+                <w:noProof/>
+                <w:webHidden/>
+              </w:rPr>
+              <w:t>6</w:t>
+            </w:r>
+            <w:r>
+              <w:rPr>
+                <w:noProof/>
+                <w:webHidden/>
+              </w:rPr>
+              <w:fldChar w:fldCharType="end"/>
+            </w:r>
+          </w:hyperlink>
+        </w:p>
+        <w:p>
+          <w:pPr>
+            <w:pStyle w:val="TDC1"/>
+            <w:tabs>
+              <w:tab w:val="left" w:pos="440"/>
+              <w:tab w:val="right" w:leader="dot" w:pos="8494"/>
+            </w:tabs>
+            <w:rPr>
+              <w:rFonts w:asciiTheme="minorHAnsi" w:eastAsiaTheme="minorEastAsia" w:hAnsiTheme="minorHAnsi"/>
+              <w:noProof/>
+              <w:lang w:val="es-ES" w:eastAsia="es-ES"/>
+            </w:rPr>
+          </w:pPr>
+          <w:hyperlink w:anchor="_Toc182580841" w:history="1">
+            <w:r>
+              <w:rPr>
+                <w:rStyle w:val="Hipervnculo"/>
+                <w:noProof/>
+              </w:rPr>
+              <w:t>5</w:t>
+            </w:r>
+            <w:r>
+              <w:rPr>
+                <w:rFonts w:asciiTheme="minorHAnsi" w:eastAsiaTheme="minorEastAsia" w:hAnsiTheme="minorHAnsi"/>
+                <w:noProof/>
+                <w:lang w:val="es-ES" w:eastAsia="es-ES"/>
+              </w:rPr>
+              <w:tab/>
+            </w:r>
+            <w:r>
+              <w:rPr>
+                <w:rStyle w:val="Hipervnculo"/>
+                <w:noProof/>
+              </w:rPr>
+              <w:t>Challenge and Difficulties</w:t>
+            </w:r>
+            <w:r>
+              <w:rPr>
+                <w:noProof/>
+                <w:webHidden/>
+              </w:rPr>
+              <w:tab/>
+            </w:r>
+            <w:r>
+              <w:rPr>
+                <w:noProof/>
+                <w:webHidden/>
+              </w:rPr>
+              <w:fldChar w:fldCharType="begin"/>
+            </w:r>
+            <w:r>
+              <w:rPr>
+                <w:noProof/>
+                <w:webHidden/>
+              </w:rPr>
+              <w:instrText xml:space="preserve"> PAGEREF _Toc182580841 \h </w:instrText>
+            </w:r>
+            <w:r>
+              <w:rPr>
+                <w:noProof/>
+                <w:webHidden/>
+              </w:rPr>
+            </w:r>
+            <w:r>
+              <w:rPr>
+                <w:noProof/>
+                <w:webHidden/>
+              </w:rPr>
+              <w:fldChar w:fldCharType="separate"/>
+            </w:r>
+            <w:r>
+              <w:rPr>
+                <w:noProof/>
+                <w:webHidden/>
+              </w:rPr>
+              <w:t>6</w:t>
+            </w:r>
+            <w:r>
+              <w:rPr>
+                <w:noProof/>
+                <w:webHidden/>
+              </w:rPr>
+              <w:fldChar w:fldCharType="end"/>
+            </w:r>
+          </w:hyperlink>
+        </w:p>
+        <w:p>
+          <w:pPr>
+            <w:pStyle w:val="TDC1"/>
+            <w:tabs>
+              <w:tab w:val="left" w:pos="440"/>
+              <w:tab w:val="right" w:leader="dot" w:pos="8494"/>
+            </w:tabs>
+            <w:rPr>
+              <w:rFonts w:asciiTheme="minorHAnsi" w:eastAsiaTheme="minorEastAsia" w:hAnsiTheme="minorHAnsi"/>
+              <w:noProof/>
+              <w:lang w:val="es-ES" w:eastAsia="es-ES"/>
+            </w:rPr>
+          </w:pPr>
+          <w:hyperlink w:anchor="_Toc182580842" w:history="1">
+            <w:r>
+              <w:rPr>
+                <w:rStyle w:val="Hipervnculo"/>
+                <w:noProof/>
+              </w:rPr>
+              <w:t>6</w:t>
+            </w:r>
+            <w:r>
+              <w:rPr>
+                <w:rFonts w:asciiTheme="minorHAnsi" w:eastAsiaTheme="minorEastAsia" w:hAnsiTheme="minorHAnsi"/>
+                <w:noProof/>
+                <w:lang w:val="es-ES" w:eastAsia="es-ES"/>
+              </w:rPr>
+              <w:tab/>
+            </w:r>
+            <w:r>
+              <w:rPr>
+                <w:rStyle w:val="Hipervnculo"/>
+                <w:noProof/>
+              </w:rPr>
+              <w:t>Conclusion</w:t>
+            </w:r>
+            <w:r>
+              <w:rPr>
+                <w:noProof/>
+                <w:webHidden/>
+              </w:rPr>
+              <w:tab/>
+            </w:r>
+            <w:r>
+              <w:rPr>
+                <w:noProof/>
+                <w:webHidden/>
+              </w:rPr>
+              <w:fldChar w:fldCharType="begin"/>
+            </w:r>
+            <w:r>
+              <w:rPr>
+                <w:noProof/>
+                <w:webHidden/>
+              </w:rPr>
+              <w:instrText xml:space="preserve"> PAGEREF _Toc182580842 \h </w:instrText>
+            </w:r>
+            <w:r>
+              <w:rPr>
+                <w:noProof/>
+                <w:webHidden/>
+              </w:rPr>
+            </w:r>
+            <w:r>
+              <w:rPr>
+                <w:noProof/>
+                <w:webHidden/>
+              </w:rPr>
+              <w:fldChar w:fldCharType="separate"/>
+            </w:r>
+            <w:r>
+              <w:rPr>
+                <w:noProof/>
+                <w:webHidden/>
+              </w:rPr>
+              <w:t>6</w:t>
+            </w:r>
+            <w:r>
+              <w:rPr>
+                <w:noProof/>
+                <w:webHidden/>
+              </w:rPr>
+              <w:fldChar w:fldCharType="end"/>
+            </w:r>
+          </w:hyperlink>
+        </w:p>
+        <w:p>
+          <w:pPr>
+            <w:pStyle w:val="TDC2"/>
+            <w:tabs>
+              <w:tab w:val="left" w:pos="880"/>
+              <w:tab w:val="right" w:leader="dot" w:pos="8494"/>
+            </w:tabs>
+            <w:rPr>
+              <w:rFonts w:asciiTheme="minorHAnsi" w:hAnsiTheme="minorHAnsi" w:cstheme="minorBidi"/>
+              <w:noProof/>
+            </w:rPr>
+          </w:pPr>
+          <w:hyperlink w:anchor="_Toc182580843" w:history="1">
+            <w:r>
+              <w:rPr>
+                <w:rStyle w:val="Hipervnculo"/>
+                <w:noProof/>
+              </w:rPr>
+              <w:t>6.1</w:t>
+            </w:r>
+            <w:r>
+              <w:rPr>
+                <w:rFonts w:asciiTheme="minorHAnsi" w:hAnsiTheme="minorHAnsi" w:cstheme="minorBidi"/>
+                <w:noProof/>
+              </w:rPr>
+              <w:tab/>
+            </w:r>
+            <w:r>
+              <w:rPr>
+                <w:rStyle w:val="Hipervnculo"/>
+                <w:noProof/>
+              </w:rPr>
+              <w:t>Summary of Results</w:t>
+            </w:r>
+            <w:r>
+              <w:rPr>
+                <w:noProof/>
+                <w:webHidden/>
+              </w:rPr>
+              <w:tab/>
+            </w:r>
+            <w:r>
+              <w:rPr>
+                <w:noProof/>
+                <w:webHidden/>
+              </w:rPr>
+              <w:fldChar w:fldCharType="begin"/>
+            </w:r>
+            <w:r>
+              <w:rPr>
+                <w:noProof/>
+                <w:webHidden/>
+              </w:rPr>
+              <w:instrText xml:space="preserve"> PAGEREF _Toc182580843 \h </w:instrText>
+            </w:r>
+            <w:r>
+              <w:rPr>
+                <w:noProof/>
+                <w:webHidden/>
+              </w:rPr>
+            </w:r>
+            <w:r>
+              <w:rPr>
+                <w:noProof/>
+                <w:webHidden/>
+              </w:rPr>
+              <w:fldChar w:fldCharType="separate"/>
+            </w:r>
+            <w:r>
+              <w:rPr>
+                <w:noProof/>
+                <w:webHidden/>
+              </w:rPr>
+              <w:t>6</w:t>
+            </w:r>
+            <w:r>
+              <w:rPr>
+                <w:noProof/>
+                <w:webHidden/>
+              </w:rPr>
+              <w:fldChar w:fldCharType="end"/>
+            </w:r>
+          </w:hyperlink>
+        </w:p>
+        <w:p>
+          <w:pPr>
+            <w:pStyle w:val="TDC2"/>
+            <w:tabs>
+              <w:tab w:val="left" w:pos="880"/>
+              <w:tab w:val="right" w:leader="dot" w:pos="8494"/>
+            </w:tabs>
+            <w:rPr>
+              <w:rFonts w:asciiTheme="minorHAnsi" w:hAnsiTheme="minorHAnsi" w:cstheme="minorBidi"/>
+              <w:noProof/>
+            </w:rPr>
+          </w:pPr>
+          <w:hyperlink w:anchor="_Toc182580844" w:history="1">
+            <w:r>
+              <w:rPr>
+                <w:rStyle w:val="Hipervnculo"/>
+                <w:noProof/>
+              </w:rPr>
+              <w:t>6.2</w:t>
+            </w:r>
+            <w:r>
+              <w:rPr>
+                <w:rFonts w:asciiTheme="minorHAnsi" w:hAnsiTheme="minorHAnsi" w:cstheme="minorBidi"/>
+                <w:noProof/>
+              </w:rPr>
+              <w:tab/>
+            </w:r>
+            <w:r>
+              <w:rPr>
+                <w:rStyle w:val="Hipervnculo"/>
+                <w:noProof/>
+              </w:rPr>
+              <w:t>Possible Improvements</w:t>
+            </w:r>
+            <w:r>
+              <w:rPr>
+                <w:noProof/>
+                <w:webHidden/>
+              </w:rPr>
+              <w:tab/>
+            </w:r>
+            <w:r>
+              <w:rPr>
+                <w:noProof/>
+                <w:webHidden/>
+              </w:rPr>
+              <w:fldChar w:fldCharType="begin"/>
+            </w:r>
+            <w:r>
+              <w:rPr>
+                <w:noProof/>
+                <w:webHidden/>
+              </w:rPr>
+              <w:instrText xml:space="preserve"> PAGEREF _Toc182580844 \h </w:instrText>
+            </w:r>
+            <w:r>
+              <w:rPr>
+                <w:noProof/>
+                <w:webHidden/>
+              </w:rPr>
+            </w:r>
+            <w:r>
+              <w:rPr>
+                <w:noProof/>
+                <w:webHidden/>
+              </w:rPr>
+              <w:fldChar w:fldCharType="separate"/>
+            </w:r>
+            <w:r>
+              <w:rPr>
+                <w:noProof/>
+                <w:webHidden/>
+              </w:rPr>
+              <w:t>6</w:t>
+            </w:r>
+            <w:r>
+              <w:rPr>
+                <w:noProof/>
+                <w:webHidden/>
+              </w:rPr>
+              <w:fldChar w:fldCharType="end"/>
+            </w:r>
+          </w:hyperlink>
+        </w:p>
+        <w:p>
+          <w:pPr>
+            <w:pStyle w:val="TDC2"/>
+            <w:tabs>
+              <w:tab w:val="left" w:pos="880"/>
+              <w:tab w:val="right" w:leader="dot" w:pos="8494"/>
+            </w:tabs>
+            <w:rPr>
+              <w:rFonts w:asciiTheme="minorHAnsi" w:hAnsiTheme="minorHAnsi" w:cstheme="minorBidi"/>
+              <w:noProof/>
+            </w:rPr>
+          </w:pPr>
+          <w:hyperlink w:anchor="_Toc182580845" w:history="1">
+            <w:r>
+              <w:rPr>
+                <w:rStyle w:val="Hipervnculo"/>
+                <w:noProof/>
+              </w:rPr>
+              <w:t>6.3</w:t>
+            </w:r>
+            <w:r>
+              <w:rPr>
+                <w:rFonts w:asciiTheme="minorHAnsi" w:hAnsiTheme="minorHAnsi" w:cstheme="minorBidi"/>
+                <w:noProof/>
+              </w:rPr>
+              <w:tab/>
+            </w:r>
+            <w:r>
+              <w:rPr>
+                <w:rStyle w:val="Hipervnculo"/>
+                <w:noProof/>
+              </w:rPr>
+              <w:t>Reflection on the Project’s Impact</w:t>
+            </w:r>
+            <w:r>
+              <w:rPr>
+                <w:noProof/>
+                <w:webHidden/>
+              </w:rPr>
+              <w:tab/>
+            </w:r>
+            <w:r>
+              <w:rPr>
+                <w:noProof/>
+                <w:webHidden/>
+              </w:rPr>
+              <w:fldChar w:fldCharType="begin"/>
+            </w:r>
+            <w:r>
+              <w:rPr>
+                <w:noProof/>
+                <w:webHidden/>
+              </w:rPr>
+              <w:instrText xml:space="preserve"> PAGEREF _Toc182580845 \h </w:instrText>
             </w:r>
             <w:r>
               <w:rPr>
@@ -753,7 +2341,7 @@
       <w:pPr>
         <w:pStyle w:val="Ttulo1"/>
       </w:pPr>
-      <w:bookmarkStart w:id="0" w:name="_Toc182506920"/>
+      <w:bookmarkStart w:id="0" w:name="_Toc182580822"/>
       <w:r>
         <w:lastRenderedPageBreak/>
         <w:t>1</w:t>
@@ -785,7 +2373,7 @@
           <w:numId w:val="3"/>
         </w:numPr>
       </w:pPr>
-      <w:bookmarkStart w:id="1" w:name="_Toc182506921"/>
+      <w:bookmarkStart w:id="1" w:name="_Toc182580823"/>
       <w:r>
         <w:t>Project Objective</w:t>
       </w:r>
@@ -810,7 +2398,7 @@
           <w:numId w:val="3"/>
         </w:numPr>
       </w:pPr>
-      <w:bookmarkStart w:id="2" w:name="_Toc182506922"/>
+      <w:bookmarkStart w:id="2" w:name="_Toc182580824"/>
       <w:r>
         <w:t>Context and motivation</w:t>
       </w:r>
@@ -847,7 +2435,7 @@
           <w:numId w:val="3"/>
         </w:numPr>
       </w:pPr>
-      <w:bookmarkStart w:id="3" w:name="_Toc182506923"/>
+      <w:bookmarkStart w:id="3" w:name="_Toc182580825"/>
       <w:r>
         <w:t>Overview of the Document</w:t>
       </w:r>
@@ -925,14 +2513,25 @@
           <w:numId w:val="3"/>
         </w:numPr>
       </w:pPr>
+      <w:bookmarkStart w:id="4" w:name="_Toc182580826"/>
       <w:r>
         <w:lastRenderedPageBreak/>
         <w:t>Theory and Background</w:t>
       </w:r>
-    </w:p>
-    <w:p>
-      <w:r>
-        <w:t>Before explaining the inner workings of a neural network an reviewing the program in C, it is helpful to first clarify what a neural network is, how it operates, and the algorithms it uses.</w:t>
+      <w:bookmarkEnd w:id="4"/>
+    </w:p>
+    <w:p>
+      <w:pPr>
+        <w:jc w:val="both"/>
+      </w:pPr>
+      <w:r>
+        <w:t>Before explaining the inner</w:t>
+      </w:r>
+      <w:r>
+        <w:t xml:space="preserve"> workings of a neural network a</w:t>
+      </w:r>
+      <w:r>
+        <w:t xml:space="preserve"> reviewing the program in C, it is helpful to first clarify what a neural network is, how it operates, and the algorithms it uses.</w:t>
       </w:r>
     </w:p>
     <w:p>
@@ -943,19 +2542,85 @@
           <w:numId w:val="3"/>
         </w:numPr>
       </w:pPr>
+      <w:bookmarkStart w:id="5" w:name="_Toc182580827"/>
       <w:r>
         <w:t>Neural Network Overview</w:t>
       </w:r>
-    </w:p>
-    <w:p>
+      <w:bookmarkEnd w:id="5"/>
+    </w:p>
+    <w:p>
+      <w:pPr>
+        <w:rPr>
+          <w:i/>
+        </w:rPr>
+      </w:pPr>
       <w:r>
         <w:t>Neural networks are computational models inspired</w:t>
       </w:r>
       <w:r>
-        <w:t xml:space="preserve"> by the human brain, designed to process and learn from data. In this context, we define ‘learning’ as the process of minimizing error. Neural networks consist of artificial neurons organized into layers, where these layers are connected by connections between them. </w:t>
+        <w:t xml:space="preserve"> by the human brain, designed to process and learn from data. In this context, we define ‘learning’ as the process of minimizing error. Neural networks consist of artificial neurons organized into layers, where these layers are connected by </w:t>
+      </w:r>
+      <w:r>
+        <w:t>weighted connections</w:t>
+      </w:r>
+      <w:r>
+        <w:t xml:space="preserve">. </w:t>
       </w:r>
       <w:r>
         <w:t>These connections adjust their parameters to reduce the error with each epoch (we will examine this in detail later on).</w:t>
+      </w:r>
+      <w:r>
+        <w:t xml:space="preserve"> Thanks to this learning, </w:t>
+      </w:r>
+      <w:r>
+        <w:t xml:space="preserve">it </w:t>
+      </w:r>
+      <w:r>
+        <w:t>is not necessary to explicitly indicate to the program what operations, formula</w:t>
+      </w:r>
+      <w:r>
+        <w:t>s</w:t>
+      </w:r>
+      <w:r>
+        <w:t xml:space="preserve"> or method</w:t>
+      </w:r>
+      <w:r>
+        <w:t>s</w:t>
+      </w:r>
+      <w:r>
+        <w:t xml:space="preserve"> it has to use, </w:t>
+      </w:r>
+      <w:r>
+        <w:t xml:space="preserve">the network </w:t>
+      </w:r>
+      <w:r>
+        <w:t xml:space="preserve">itself </w:t>
+      </w:r>
+      <w:r>
+        <w:t xml:space="preserve">identifies </w:t>
+      </w:r>
+      <w:bookmarkStart w:id="6" w:name="_GoBack"/>
+      <w:bookmarkEnd w:id="6"/>
+      <w:r>
+        <w:t xml:space="preserve">a valid combination of operations that reach the correct answer. This is also known as </w:t>
+      </w:r>
+      <w:r>
+        <w:rPr>
+          <w:i/>
+        </w:rPr>
+        <w:t xml:space="preserve">soft </w:t>
+      </w:r>
+      <w:r>
+        <w:rPr>
+          <w:i/>
+        </w:rPr>
+        <w:t>computing</w:t>
+      </w:r>
+      <w:r>
+        <w:rPr>
+          <w:i/>
+        </w:rPr>
+        <w:t>.</w:t>
       </w:r>
     </w:p>
     <w:p>
@@ -966,9 +2631,11 @@
           <w:numId w:val="3"/>
         </w:numPr>
       </w:pPr>
+      <w:bookmarkStart w:id="7" w:name="_Toc182580828"/>
       <w:r>
         <w:t>Key Algorithms Used</w:t>
       </w:r>
+      <w:bookmarkEnd w:id="7"/>
     </w:p>
     <w:p>
       <w:pPr>
@@ -978,9 +2645,11 @@
           <w:numId w:val="3"/>
         </w:numPr>
       </w:pPr>
+      <w:bookmarkStart w:id="8" w:name="_Toc182580829"/>
       <w:r>
         <w:t>Design and Implementation</w:t>
       </w:r>
+      <w:bookmarkEnd w:id="8"/>
     </w:p>
     <w:p>
       <w:pPr>
@@ -990,9 +2659,11 @@
           <w:numId w:val="3"/>
         </w:numPr>
       </w:pPr>
+      <w:bookmarkStart w:id="9" w:name="_Toc182580830"/>
       <w:r>
         <w:t>Project Structure</w:t>
       </w:r>
+      <w:bookmarkEnd w:id="9"/>
     </w:p>
     <w:p>
       <w:pPr>
@@ -1002,9 +2673,11 @@
           <w:numId w:val="3"/>
         </w:numPr>
       </w:pPr>
+      <w:bookmarkStart w:id="10" w:name="_Toc182580831"/>
       <w:r>
         <w:t>Definition of Structures</w:t>
       </w:r>
+      <w:bookmarkEnd w:id="10"/>
     </w:p>
     <w:p>
       <w:pPr>
@@ -1014,9 +2687,11 @@
           <w:numId w:val="3"/>
         </w:numPr>
       </w:pPr>
+      <w:bookmarkStart w:id="11" w:name="_Toc182580832"/>
       <w:r>
         <w:t>Neurons</w:t>
       </w:r>
+      <w:bookmarkEnd w:id="11"/>
     </w:p>
     <w:p>
       <w:pPr>
@@ -1026,9 +2701,11 @@
           <w:numId w:val="3"/>
         </w:numPr>
       </w:pPr>
+      <w:bookmarkStart w:id="12" w:name="_Toc182580833"/>
       <w:r>
         <w:t>Connections</w:t>
       </w:r>
+      <w:bookmarkEnd w:id="12"/>
     </w:p>
     <w:p>
       <w:pPr>
@@ -1038,9 +2715,11 @@
           <w:numId w:val="3"/>
         </w:numPr>
       </w:pPr>
+      <w:bookmarkStart w:id="13" w:name="_Toc182580834"/>
       <w:r>
         <w:t>Layers</w:t>
       </w:r>
+      <w:bookmarkEnd w:id="13"/>
     </w:p>
     <w:p/>
     <w:p>
@@ -1051,9 +2730,12 @@
           <w:numId w:val="3"/>
         </w:numPr>
       </w:pPr>
-      <w:r>
+      <w:bookmarkStart w:id="14" w:name="_Toc182580835"/>
+      <w:r>
+        <w:lastRenderedPageBreak/>
         <w:t>Training the Neural Network</w:t>
       </w:r>
+      <w:bookmarkEnd w:id="14"/>
     </w:p>
     <w:p>
       <w:pPr>
@@ -1063,9 +2745,19 @@
           <w:numId w:val="3"/>
         </w:numPr>
       </w:pPr>
-      <w:r>
-        <w:t>Creating Connections Between Layers</w:t>
-      </w:r>
+      <w:bookmarkStart w:id="15" w:name="_Toc182580836"/>
+      <w:r>
+        <w:t xml:space="preserve">Creating Connections </w:t>
+      </w:r>
+      <w:proofErr w:type="gramStart"/>
+      <w:r>
+        <w:t>Between</w:t>
+      </w:r>
+      <w:proofErr w:type="gramEnd"/>
+      <w:r>
+        <w:t xml:space="preserve"> Layers</w:t>
+      </w:r>
+      <w:bookmarkEnd w:id="15"/>
     </w:p>
     <w:p>
       <w:pPr>
@@ -1075,9 +2767,11 @@
           <w:numId w:val="3"/>
         </w:numPr>
       </w:pPr>
+      <w:bookmarkStart w:id="16" w:name="_Toc182580837"/>
       <w:r>
         <w:t>Data Normalization</w:t>
       </w:r>
+      <w:bookmarkEnd w:id="16"/>
     </w:p>
     <w:p>
       <w:pPr>
@@ -1087,9 +2781,11 @@
           <w:numId w:val="3"/>
         </w:numPr>
       </w:pPr>
+      <w:bookmarkStart w:id="17" w:name="_Toc182580838"/>
       <w:r>
         <w:t>Forward Propagation</w:t>
       </w:r>
+      <w:bookmarkEnd w:id="17"/>
     </w:p>
     <w:p>
       <w:pPr>
@@ -1099,9 +2795,11 @@
           <w:numId w:val="3"/>
         </w:numPr>
       </w:pPr>
+      <w:bookmarkStart w:id="18" w:name="_Toc182580839"/>
       <w:r>
         <w:t>Backpropagation</w:t>
       </w:r>
+      <w:bookmarkEnd w:id="18"/>
     </w:p>
     <w:p>
       <w:pPr>
@@ -1111,9 +2809,11 @@
           <w:numId w:val="3"/>
         </w:numPr>
       </w:pPr>
+      <w:bookmarkStart w:id="19" w:name="_Toc182580840"/>
       <w:r>
         <w:t>Training Functions</w:t>
       </w:r>
+      <w:bookmarkEnd w:id="19"/>
     </w:p>
     <w:p>
       <w:pPr>
@@ -1123,9 +2823,11 @@
           <w:numId w:val="3"/>
         </w:numPr>
       </w:pPr>
+      <w:bookmarkStart w:id="20" w:name="_Toc182580841"/>
       <w:r>
         <w:t>Challenge and Difficulties</w:t>
       </w:r>
+      <w:bookmarkEnd w:id="20"/>
     </w:p>
     <w:p>
       <w:pPr>
@@ -1135,9 +2837,11 @@
           <w:numId w:val="3"/>
         </w:numPr>
       </w:pPr>
+      <w:bookmarkStart w:id="21" w:name="_Toc182580842"/>
       <w:r>
         <w:t>Conclusion</w:t>
       </w:r>
+      <w:bookmarkEnd w:id="21"/>
     </w:p>
     <w:p>
       <w:pPr>
@@ -1147,9 +2851,11 @@
           <w:numId w:val="3"/>
         </w:numPr>
       </w:pPr>
+      <w:bookmarkStart w:id="22" w:name="_Toc182580843"/>
       <w:r>
         <w:t>Summary of Results</w:t>
       </w:r>
+      <w:bookmarkEnd w:id="22"/>
     </w:p>
     <w:p>
       <w:pPr>
@@ -1159,9 +2865,11 @@
           <w:numId w:val="3"/>
         </w:numPr>
       </w:pPr>
+      <w:bookmarkStart w:id="23" w:name="_Toc182580844"/>
       <w:r>
         <w:t>Possible Improvements</w:t>
       </w:r>
+      <w:bookmarkEnd w:id="23"/>
     </w:p>
     <w:p>
       <w:pPr>
@@ -1171,9 +2879,11 @@
           <w:numId w:val="3"/>
         </w:numPr>
       </w:pPr>
+      <w:bookmarkStart w:id="24" w:name="_Toc182580845"/>
       <w:r>
         <w:t>Reflection on the Project’s Impact</w:t>
       </w:r>
+      <w:bookmarkEnd w:id="24"/>
     </w:p>
     <w:p/>
     <w:p/>
@@ -1214,7 +2924,7 @@
 </file>
 
 <file path=word/numbering.xml><?xml version="1.0" encoding="utf-8"?>
-<w:numbering xmlns:wpc="http://schemas.microsoft.com/office/word/2010/wordprocessingCanvas" xmlns:cx="http://schemas.microsoft.com/office/drawing/2014/chartex" xmlns:cx1="http://schemas.microsoft.com/office/drawing/2015/9/8/chartex" xmlns:cx2="http://schemas.microsoft.com/office/drawing/2015/10/21/chartex" xmlns:cx3="http://schemas.microsoft.com/office/drawing/2016/5/9/chartex" xmlns:cx4="http://schemas.microsoft.com/office/drawing/2016/5/10/chartex" xmlns:cx5="http://schemas.microsoft.com/office/drawing/2016/5/11/chartex" xmlns:cx6="http://schemas.microsoft.com/office/drawing/2016/5/12/chartex" xmlns:cx7="http://schemas.microsoft.com/office/drawing/2016/5/13/chartex" xmlns:cx8="http://schemas.microsoft.com/office/drawing/2016/5/14/chartex" xmlns:mc="http://schemas.openxmlformats.org/markup-compatibility/2006" xmlns:aink="http://schemas.microsoft.com/office/drawing/2016/ink" xmlns:am3d="http://schemas.microsoft.com/office/drawing/2017/model3d" xmlns:o="urn:schemas-microsoft-com:office:office" xmlns:oel="http://schemas.microsoft.com/office/2019/extlst" xmlns:r="http://schemas.openxmlformats.org/officeDocument/2006/relationships" xmlns:m="http://schemas.openxmlformats.org/officeDocument/2006/math" xmlns:v="urn:schemas-microsoft-com:vml" xmlns:wp14="http://schemas.microsoft.com/office/word/2010/wordprocessingDrawing" xmlns:wp="http://schemas.openxmlformats.org/drawingml/2006/wordprocessingDrawing" xmlns:w10="urn:schemas-microsoft-com:office:word" xmlns:w="http://schemas.openxmlformats.org/wordprocessingml/2006/main" xmlns:w14="http://schemas.microsoft.com/office/word/2010/wordml" xmlns:w15="http://schemas.microsoft.com/office/word/2012/wordml" xmlns:w16cex="http://schemas.microsoft.com/office/word/2018/wordml/cex" xmlns:w16cid="http://schemas.microsoft.com/office/word/2016/wordml/cid" xmlns:w16="http://schemas.microsoft.com/office/word/2018/wordml" xmlns:w16du="http://schemas.microsoft.com/office/word/2023/wordml/word16du" xmlns:w16sdtdh="http://schemas.microsoft.com/office/word/2020/wordml/sdtdatahash" xmlns:w16se="http://schemas.microsoft.com/office/word/2015/wordml/symex" xmlns:wpg="http://schemas.microsoft.com/office/word/2010/wordprocessingGroup" xmlns:wpi="http://schemas.microsoft.com/office/word/2010/wordprocessingInk" xmlns:wne="http://schemas.microsoft.com/office/word/2006/wordml" xmlns:wps="http://schemas.microsoft.com/office/word/2010/wordprocessingShape" mc:Ignorable="w14 w15 w16se w16cid w16 w16cex w16sdtdh w16du wp14">
+<w:numbering xmlns:wpc="http://schemas.microsoft.com/office/word/2010/wordprocessingCanvas" xmlns:mc="http://schemas.openxmlformats.org/markup-compatibility/2006" xmlns:o="urn:schemas-microsoft-com:office:office" xmlns:r="http://schemas.openxmlformats.org/officeDocument/2006/relationships" xmlns:m="http://schemas.openxmlformats.org/officeDocument/2006/math" xmlns:v="urn:schemas-microsoft-com:vml" xmlns:wp14="http://schemas.microsoft.com/office/word/2010/wordprocessingDrawing" xmlns:wp="http://schemas.openxmlformats.org/drawingml/2006/wordprocessingDrawing" xmlns:w10="urn:schemas-microsoft-com:office:word" xmlns:w="http://schemas.openxmlformats.org/wordprocessingml/2006/main" xmlns:w14="http://schemas.microsoft.com/office/word/2010/wordml" xmlns:w15="http://schemas.microsoft.com/office/word/2012/wordml" xmlns:wpg="http://schemas.microsoft.com/office/word/2010/wordprocessingGroup" xmlns:wpi="http://schemas.microsoft.com/office/word/2010/wordprocessingInk" xmlns:wne="http://schemas.microsoft.com/office/word/2006/wordml" xmlns:wps="http://schemas.microsoft.com/office/word/2010/wordprocessingShape" mc:Ignorable="w14 w15 wp14">
   <w:abstractNum w:abstractNumId="0" w15:restartNumberingAfterBreak="0">
     <w:nsid w:val="12882116"/>
     <w:multiLevelType w:val="multilevel"/>
@@ -1619,23 +3329,23 @@
       </w:pPr>
     </w:lvl>
   </w:abstractNum>
-  <w:num w:numId="1" w16cid:durableId="277176514">
+  <w:num w:numId="1">
     <w:abstractNumId w:val="2"/>
   </w:num>
-  <w:num w:numId="2" w16cid:durableId="849761671">
+  <w:num w:numId="2">
     <w:abstractNumId w:val="3"/>
   </w:num>
-  <w:num w:numId="3" w16cid:durableId="693775549">
+  <w:num w:numId="3">
     <w:abstractNumId w:val="0"/>
   </w:num>
-  <w:num w:numId="4" w16cid:durableId="2027637331">
+  <w:num w:numId="4">
     <w:abstractNumId w:val="1"/>
   </w:num>
 </w:numbering>
 </file>
 
 <file path=word/styles.xml><?xml version="1.0" encoding="utf-8"?>
-<w:styles xmlns:mc="http://schemas.openxmlformats.org/markup-compatibility/2006" xmlns:r="http://schemas.openxmlformats.org/officeDocument/2006/relationships" xmlns:w="http://schemas.openxmlformats.org/wordprocessingml/2006/main" xmlns:w14="http://schemas.microsoft.com/office/word/2010/wordml" xmlns:w15="http://schemas.microsoft.com/office/word/2012/wordml" xmlns:w16cex="http://schemas.microsoft.com/office/word/2018/wordml/cex" xmlns:w16cid="http://schemas.microsoft.com/office/word/2016/wordml/cid" xmlns:w16="http://schemas.microsoft.com/office/word/2018/wordml" xmlns:w16du="http://schemas.microsoft.com/office/word/2023/wordml/word16du" xmlns:w16sdtdh="http://schemas.microsoft.com/office/word/2020/wordml/sdtdatahash" xmlns:w16se="http://schemas.microsoft.com/office/word/2015/wordml/symex" mc:Ignorable="w14 w15 w16se w16cid w16 w16cex w16sdtdh w16du">
+<w:styles xmlns:mc="http://schemas.openxmlformats.org/markup-compatibility/2006" xmlns:r="http://schemas.openxmlformats.org/officeDocument/2006/relationships" xmlns:w="http://schemas.openxmlformats.org/wordprocessingml/2006/main" xmlns:w14="http://schemas.microsoft.com/office/word/2010/wordml" xmlns:w15="http://schemas.microsoft.com/office/word/2012/wordml" mc:Ignorable="w14 w15">
   <w:docDefaults>
     <w:rPrDefault>
       <w:rPr>
@@ -1651,7 +3361,7 @@
       </w:pPr>
     </w:pPrDefault>
   </w:docDefaults>
-  <w:latentStyles w:defLockedState="0" w:defUIPriority="99" w:defSemiHidden="0" w:defUnhideWhenUsed="0" w:defQFormat="0" w:count="376">
+  <w:latentStyles w:defLockedState="0" w:defUIPriority="99" w:defSemiHidden="0" w:defUnhideWhenUsed="0" w:defQFormat="0" w:count="371">
     <w:lsdException w:name="Normal" w:uiPriority="0" w:qFormat="1"/>
     <w:lsdException w:name="heading 1" w:uiPriority="9" w:qFormat="1"/>
     <w:lsdException w:name="heading 2" w:semiHidden="1" w:uiPriority="9" w:unhideWhenUsed="1" w:qFormat="1"/>
@@ -2023,11 +3733,6 @@
     <w:lsdException w:name="List Table 5 Dark Accent 6" w:uiPriority="50"/>
     <w:lsdException w:name="List Table 6 Colorful Accent 6" w:uiPriority="51"/>
     <w:lsdException w:name="List Table 7 Colorful Accent 6" w:uiPriority="52"/>
-    <w:lsdException w:name="Mention" w:semiHidden="1" w:unhideWhenUsed="1"/>
-    <w:lsdException w:name="Smart Hyperlink" w:semiHidden="1" w:unhideWhenUsed="1"/>
-    <w:lsdException w:name="Hashtag" w:semiHidden="1" w:unhideWhenUsed="1"/>
-    <w:lsdException w:name="Unresolved Mention" w:semiHidden="1" w:unhideWhenUsed="1"/>
-    <w:lsdException w:name="Smart Link" w:semiHidden="1" w:unhideWhenUsed="1"/>
   </w:latentStyles>
   <w:style w:type="paragraph" w:default="1" w:styleId="Normal">
     <w:name w:val="Normal"/>
@@ -2106,6 +3811,7 @@
   <w:style w:type="character" w:default="1" w:styleId="Fuentedeprrafopredeter">
     <w:name w:val="Default Paragraph Font"/>
     <w:uiPriority w:val="1"/>
+    <w:semiHidden/>
     <w:unhideWhenUsed/>
   </w:style>
   <w:style w:type="table" w:default="1" w:styleId="Tablanormal">
@@ -2157,11 +3863,11 @@
       <w:lang w:val="en-US"/>
     </w:rPr>
   </w:style>
-  <w:style w:type="paragraph" w:styleId="Ttulo">
+  <w:style w:type="paragraph" w:styleId="Puesto">
     <w:name w:val="Title"/>
     <w:basedOn w:val="Normal"/>
     <w:next w:val="Normal"/>
-    <w:link w:val="TtuloCar"/>
+    <w:link w:val="PuestoCar"/>
     <w:uiPriority w:val="10"/>
     <w:qFormat/>
     <w:rsid w:val="00B65296"/>
@@ -2177,10 +3883,10 @@
       <w:szCs w:val="56"/>
     </w:rPr>
   </w:style>
-  <w:style w:type="character" w:customStyle="1" w:styleId="TtuloCar">
-    <w:name w:val="Título Car"/>
+  <w:style w:type="character" w:customStyle="1" w:styleId="PuestoCar">
+    <w:name w:val="Puesto Car"/>
     <w:basedOn w:val="Fuentedeprrafopredeter"/>
-    <w:link w:val="Ttulo"/>
+    <w:link w:val="Puesto"/>
     <w:uiPriority w:val="10"/>
     <w:rsid w:val="00B65296"/>
     <w:rPr>
@@ -2191,7 +3897,7 @@
       <w:szCs w:val="56"/>
     </w:rPr>
   </w:style>
-  <w:style w:type="paragraph" w:styleId="TtuloTDC">
+  <w:style w:type="paragraph" w:styleId="TtulodeTDC">
     <w:name w:val="TOC Heading"/>
     <w:basedOn w:val="Ttulo1"/>
     <w:next w:val="Normal"/>
@@ -2561,7 +4267,7 @@
 </file>
 
 <file path=customXml/itemProps1.xml><?xml version="1.0" encoding="utf-8"?>
-<ds:datastoreItem xmlns:ds="http://schemas.openxmlformats.org/officeDocument/2006/customXml" ds:itemID="{756A8E5A-0852-4D4D-A4C8-C777FA7D70AE}">
+<ds:datastoreItem xmlns:ds="http://schemas.openxmlformats.org/officeDocument/2006/customXml" ds:itemID="{F4606306-3C13-43E2-904C-174FBA09EBD3}">
   <ds:schemaRefs>
     <ds:schemaRef ds:uri="http://schemas.openxmlformats.org/officeDocument/2006/bibliography"/>
   </ds:schemaRefs>

</xml_diff>